<commit_message>
Updated PDD and DSD.
</commit_message>
<xml_diff>
--- a/Company Shelf DSD.docx
+++ b/Company Shelf DSD.docx
@@ -5,7 +5,9 @@
     <w:sdt>
       <w:sdtPr>
         <w:rPr>
+          <w:rFonts w:eastAsiaTheme="minorHAnsi"/>
           <w:color w:val="4472C4" w:themeColor="accent1"/>
+          <w:lang w:val="en-NG"/>
         </w:rPr>
         <w:id w:val="1988813716"/>
         <w:docPartObj>
@@ -15,9 +17,8 @@
       </w:sdtPr>
       <w:sdtEndPr>
         <w:rPr>
-          <w:rFonts w:eastAsiaTheme="minorHAnsi"/>
           <w:color w:val="auto"/>
-          <w:lang w:val="en-NG"/>
+          <w:sz w:val="26"/>
         </w:rPr>
       </w:sdtEndPr>
       <w:sdtContent>
@@ -285,6 +286,7 @@
                                     <w:calendar w:val="gregorian"/>
                                   </w:date>
                                 </w:sdtPr>
+                                <w:sdtEndPr/>
                                 <w:sdtContent>
                                   <w:p>
                                     <w:pPr>
@@ -330,6 +332,7 @@
                                     <w:dataBinding w:prefixMappings="xmlns:ns0='http://schemas.openxmlformats.org/officeDocument/2006/extended-properties' " w:xpath="/ns0:Properties[1]/ns0:Company[1]" w:storeItemID="{6668398D-A668-4E3E-A5EB-62B293D839F1}"/>
                                     <w:text/>
                                   </w:sdtPr>
+                                  <w:sdtEndPr/>
                                   <w:sdtContent>
                                     <w:r>
                                       <w:rPr>
@@ -361,6 +364,7 @@
                                     <w:dataBinding w:prefixMappings="xmlns:ns0='http://schemas.microsoft.com/office/2006/coverPageProps' " w:xpath="/ns0:CoverPageProperties[1]/ns0:CompanyAddress[1]" w:storeItemID="{55AF091B-3C7A-41E3-B477-F2FDAA23CFDA}"/>
                                     <w:text/>
                                   </w:sdtPr>
+                                  <w:sdtEndPr/>
                                   <w:sdtContent>
                                     <w:r>
                                       <w:rPr>
@@ -420,6 +424,7 @@
                               <w:calendar w:val="gregorian"/>
                             </w:date>
                           </w:sdtPr>
+                          <w:sdtEndPr/>
                           <w:sdtContent>
                             <w:p>
                               <w:pPr>
@@ -465,6 +470,7 @@
                               <w:dataBinding w:prefixMappings="xmlns:ns0='http://schemas.openxmlformats.org/officeDocument/2006/extended-properties' " w:xpath="/ns0:Properties[1]/ns0:Company[1]" w:storeItemID="{6668398D-A668-4E3E-A5EB-62B293D839F1}"/>
                               <w:text/>
                             </w:sdtPr>
+                            <w:sdtEndPr/>
                             <w:sdtContent>
                               <w:r>
                                 <w:rPr>
@@ -496,6 +502,7 @@
                               <w:dataBinding w:prefixMappings="xmlns:ns0='http://schemas.microsoft.com/office/2006/coverPageProps' " w:xpath="/ns0:CoverPageProperties[1]/ns0:CompanyAddress[1]" w:storeItemID="{55AF091B-3C7A-41E3-B477-F2FDAA23CFDA}"/>
                               <w:text/>
                             </w:sdtPr>
+                            <w:sdtEndPr/>
                             <w:sdtContent>
                               <w:r>
                                 <w:rPr>
@@ -1153,10 +1160,10 @@
           <w:lang w:val="en-US"/>
         </w:rPr>
         <w:drawing>
-          <wp:inline distT="0" distB="0" distL="0" distR="0" wp14:anchorId="35564685" wp14:editId="702E88D3">
+          <wp:inline distT="0" distB="0" distL="0" distR="0" wp14:anchorId="0FA9725A" wp14:editId="676C50E1">
             <wp:extent cx="5943600" cy="4457700"/>
             <wp:effectExtent l="0" t="0" r="0" b="0"/>
-            <wp:docPr id="1" name="Picture 1"/>
+            <wp:docPr id="2" name="Picture 2"/>
             <wp:cNvGraphicFramePr>
               <a:graphicFrameLocks xmlns:a="http://schemas.openxmlformats.org/drawingml/2006/main" noChangeAspect="1"/>
             </wp:cNvGraphicFramePr>
@@ -1164,7 +1171,7 @@
               <a:graphicData uri="http://schemas.openxmlformats.org/drawingml/2006/picture">
                 <pic:pic xmlns:pic="http://schemas.openxmlformats.org/drawingml/2006/picture">
                   <pic:nvPicPr>
-                    <pic:cNvPr id="1" name="Picture 1"/>
+                    <pic:cNvPr id="2" name="Picture 2"/>
                     <pic:cNvPicPr/>
                   </pic:nvPicPr>
                   <pic:blipFill>
@@ -1235,8 +1242,8 @@
         <w:tblLook w:val="04A0" w:firstRow="1" w:lastRow="0" w:firstColumn="1" w:lastColumn="0" w:noHBand="0" w:noVBand="1"/>
       </w:tblPr>
       <w:tblGrid>
-        <w:gridCol w:w="2934"/>
-        <w:gridCol w:w="6416"/>
+        <w:gridCol w:w="2919"/>
+        <w:gridCol w:w="6431"/>
       </w:tblGrid>
       <w:tr>
         <w:trPr>
@@ -1330,16 +1337,12 @@
               <w:rPr>
                 <w:rFonts w:asciiTheme="minorHAnsi" w:eastAsia="Arial Unicode MS" w:hAnsiTheme="minorHAnsi"/>
                 <w:color w:val="000000" w:themeColor="text1"/>
-                <w:sz w:val="22"/>
-                <w:szCs w:val="22"/>
-              </w:rPr>
-            </w:pPr>
-            <w:r>
-              <w:rPr>
-                <w:rFonts w:asciiTheme="minorHAnsi" w:eastAsia="Arial Unicode MS" w:hAnsiTheme="minorHAnsi"/>
-                <w:color w:val="000000" w:themeColor="text1"/>
-                <w:sz w:val="22"/>
-                <w:szCs w:val="22"/>
+              </w:rPr>
+            </w:pPr>
+            <w:r>
+              <w:rPr>
+                <w:rFonts w:asciiTheme="minorHAnsi" w:eastAsia="Arial Unicode MS" w:hAnsiTheme="minorHAnsi"/>
+                <w:color w:val="000000" w:themeColor="text1"/>
               </w:rPr>
               <w:t>Production environment details</w:t>
             </w:r>
@@ -1362,16 +1365,12 @@
               <w:rPr>
                 <w:rFonts w:asciiTheme="minorHAnsi" w:eastAsia="Times New Roman" w:hAnsiTheme="minorHAnsi"/>
                 <w:color w:val="000000" w:themeColor="text1"/>
-                <w:sz w:val="22"/>
-                <w:szCs w:val="22"/>
               </w:rPr>
             </w:pPr>
             <w:r>
               <w:rPr>
                 <w:rFonts w:asciiTheme="minorHAnsi" w:eastAsia="Times New Roman" w:hAnsiTheme="minorHAnsi"/>
                 <w:color w:val="000000" w:themeColor="text1"/>
-                <w:sz w:val="22"/>
-                <w:szCs w:val="22"/>
               </w:rPr>
               <w:t>To be used on Desktop PC as an application.</w:t>
             </w:r>
@@ -1396,16 +1395,12 @@
               <w:rPr>
                 <w:rFonts w:asciiTheme="minorHAnsi" w:eastAsia="Arial Unicode MS" w:hAnsiTheme="minorHAnsi"/>
                 <w:color w:val="000000" w:themeColor="text1"/>
-                <w:sz w:val="22"/>
-                <w:szCs w:val="22"/>
-              </w:rPr>
-            </w:pPr>
-            <w:r>
-              <w:rPr>
-                <w:rFonts w:asciiTheme="minorHAnsi" w:eastAsia="Arial Unicode MS" w:hAnsiTheme="minorHAnsi"/>
-                <w:color w:val="000000" w:themeColor="text1"/>
-                <w:sz w:val="22"/>
-                <w:szCs w:val="22"/>
+              </w:rPr>
+            </w:pPr>
+            <w:r>
+              <w:rPr>
+                <w:rFonts w:asciiTheme="minorHAnsi" w:eastAsia="Arial Unicode MS" w:hAnsiTheme="minorHAnsi"/>
+                <w:color w:val="000000" w:themeColor="text1"/>
               </w:rPr>
               <w:t>Prerequisites to run</w:t>
             </w:r>
@@ -1428,16 +1423,12 @@
               <w:rPr>
                 <w:rFonts w:asciiTheme="minorHAnsi" w:eastAsia="Times New Roman" w:hAnsiTheme="minorHAnsi"/>
                 <w:color w:val="000000" w:themeColor="text1"/>
-                <w:sz w:val="22"/>
-                <w:szCs w:val="22"/>
               </w:rPr>
             </w:pPr>
             <w:r>
               <w:rPr>
                 <w:rFonts w:asciiTheme="minorHAnsi" w:eastAsia="Times New Roman" w:hAnsiTheme="minorHAnsi"/>
                 <w:color w:val="000000" w:themeColor="text1"/>
-                <w:sz w:val="22"/>
-                <w:szCs w:val="22"/>
               </w:rPr>
               <w:t>Having Excel on Machine</w:t>
             </w:r>
@@ -1448,38 +1439,14 @@
               <w:rPr>
                 <w:rFonts w:asciiTheme="minorHAnsi" w:eastAsia="Arial Unicode MS" w:hAnsiTheme="minorHAnsi"/>
                 <w:color w:val="000000" w:themeColor="text1"/>
-                <w:sz w:val="22"/>
-                <w:szCs w:val="22"/>
-              </w:rPr>
-            </w:pPr>
-            <w:r>
-              <w:rPr>
-                <w:rFonts w:asciiTheme="minorHAnsi" w:eastAsia="Arial Unicode MS" w:hAnsiTheme="minorHAnsi"/>
-                <w:color w:val="000000" w:themeColor="text1"/>
-                <w:sz w:val="22"/>
-                <w:szCs w:val="22"/>
-              </w:rPr>
-              <w:t>Storing Gmail credentials in Windows Credential Manager as “</w:t>
-            </w:r>
-            <w:proofErr w:type="spellStart"/>
-            <w:r>
-              <w:rPr>
-                <w:rFonts w:asciiTheme="minorHAnsi" w:eastAsia="Arial Unicode MS" w:hAnsiTheme="minorHAnsi"/>
-                <w:color w:val="000000" w:themeColor="text1"/>
-                <w:sz w:val="22"/>
-                <w:szCs w:val="22"/>
-              </w:rPr>
-              <w:t>Gmail_Login</w:t>
-            </w:r>
-            <w:proofErr w:type="spellEnd"/>
-            <w:r>
-              <w:rPr>
-                <w:rFonts w:asciiTheme="minorHAnsi" w:eastAsia="Arial Unicode MS" w:hAnsiTheme="minorHAnsi"/>
-                <w:color w:val="000000" w:themeColor="text1"/>
-                <w:sz w:val="22"/>
-                <w:szCs w:val="22"/>
-              </w:rPr>
-              <w:t>”</w:t>
+              </w:rPr>
+            </w:pPr>
+            <w:r>
+              <w:rPr>
+                <w:rFonts w:asciiTheme="minorHAnsi" w:eastAsia="Arial Unicode MS" w:hAnsiTheme="minorHAnsi"/>
+                <w:color w:val="000000" w:themeColor="text1"/>
+              </w:rPr>
+              <w:t>Storing Gmail credentials in Windows Credential Manager as “Gmail_Login”</w:t>
             </w:r>
           </w:p>
         </w:tc>
@@ -1505,16 +1472,12 @@
               <w:rPr>
                 <w:rFonts w:asciiTheme="minorHAnsi" w:eastAsia="Arial Unicode MS" w:hAnsiTheme="minorHAnsi"/>
                 <w:color w:val="000000" w:themeColor="text1"/>
-                <w:sz w:val="22"/>
-                <w:szCs w:val="22"/>
-              </w:rPr>
-            </w:pPr>
-            <w:r>
-              <w:rPr>
-                <w:rFonts w:asciiTheme="minorHAnsi" w:eastAsia="Arial Unicode MS" w:hAnsiTheme="minorHAnsi"/>
-                <w:color w:val="000000" w:themeColor="text1"/>
-                <w:sz w:val="22"/>
-                <w:szCs w:val="22"/>
+              </w:rPr>
+            </w:pPr>
+            <w:r>
+              <w:rPr>
+                <w:rFonts w:asciiTheme="minorHAnsi" w:eastAsia="Arial Unicode MS" w:hAnsiTheme="minorHAnsi"/>
+                <w:color w:val="000000" w:themeColor="text1"/>
               </w:rPr>
               <w:t>Input Data</w:t>
             </w:r>
@@ -1537,16 +1500,12 @@
               <w:rPr>
                 <w:rFonts w:asciiTheme="minorHAnsi" w:eastAsia="Arial Unicode MS" w:hAnsiTheme="minorHAnsi"/>
                 <w:color w:val="000000" w:themeColor="text1"/>
-                <w:sz w:val="22"/>
-                <w:szCs w:val="22"/>
               </w:rPr>
             </w:pPr>
             <w:r>
               <w:rPr>
                 <w:rFonts w:asciiTheme="minorHAnsi" w:eastAsia="Times New Roman" w:hAnsiTheme="minorHAnsi"/>
                 <w:color w:val="000000" w:themeColor="text1"/>
-                <w:sz w:val="22"/>
-                <w:szCs w:val="22"/>
               </w:rPr>
               <w:t>User’s input from the desktop application interface.</w:t>
             </w:r>
@@ -1571,16 +1530,12 @@
               <w:rPr>
                 <w:rFonts w:asciiTheme="minorHAnsi" w:eastAsia="Arial Unicode MS" w:hAnsiTheme="minorHAnsi"/>
                 <w:color w:val="000000" w:themeColor="text1"/>
-                <w:sz w:val="22"/>
-                <w:szCs w:val="22"/>
-              </w:rPr>
-            </w:pPr>
-            <w:r>
-              <w:rPr>
-                <w:rFonts w:asciiTheme="minorHAnsi" w:eastAsia="Arial Unicode MS" w:hAnsiTheme="minorHAnsi"/>
-                <w:color w:val="000000" w:themeColor="text1"/>
-                <w:sz w:val="22"/>
-                <w:szCs w:val="22"/>
+              </w:rPr>
+            </w:pPr>
+            <w:r>
+              <w:rPr>
+                <w:rFonts w:asciiTheme="minorHAnsi" w:eastAsia="Arial Unicode MS" w:hAnsiTheme="minorHAnsi"/>
+                <w:color w:val="000000" w:themeColor="text1"/>
               </w:rPr>
               <w:t>Expected output</w:t>
             </w:r>
@@ -1603,16 +1558,12 @@
               <w:rPr>
                 <w:rFonts w:asciiTheme="minorHAnsi" w:eastAsia="Times New Roman" w:hAnsiTheme="minorHAnsi"/>
                 <w:color w:val="000000" w:themeColor="text1"/>
-                <w:sz w:val="22"/>
-                <w:szCs w:val="22"/>
               </w:rPr>
             </w:pPr>
             <w:r>
               <w:rPr>
                 <w:rFonts w:asciiTheme="minorHAnsi" w:eastAsia="Times New Roman" w:hAnsiTheme="minorHAnsi"/>
                 <w:color w:val="000000" w:themeColor="text1"/>
-                <w:sz w:val="22"/>
-                <w:szCs w:val="22"/>
               </w:rPr>
               <w:t>Excel files stored in a directory in the user’s Desktop</w:t>
             </w:r>
@@ -1640,16 +1591,12 @@
               <w:rPr>
                 <w:rFonts w:asciiTheme="minorHAnsi" w:eastAsia="Arial Unicode MS" w:hAnsiTheme="minorHAnsi"/>
                 <w:color w:val="000000" w:themeColor="text1"/>
-                <w:sz w:val="22"/>
-                <w:szCs w:val="22"/>
-              </w:rPr>
-            </w:pPr>
-            <w:r>
-              <w:rPr>
-                <w:rFonts w:asciiTheme="minorHAnsi" w:eastAsia="Arial Unicode MS" w:hAnsiTheme="minorHAnsi"/>
-                <w:color w:val="000000" w:themeColor="text1"/>
-                <w:sz w:val="22"/>
-                <w:szCs w:val="22"/>
+              </w:rPr>
+            </w:pPr>
+            <w:r>
+              <w:rPr>
+                <w:rFonts w:asciiTheme="minorHAnsi" w:eastAsia="Arial Unicode MS" w:hAnsiTheme="minorHAnsi"/>
+                <w:color w:val="000000" w:themeColor="text1"/>
               </w:rPr>
               <w:t>How to start the automated process</w:t>
             </w:r>
@@ -1672,16 +1619,12 @@
               <w:rPr>
                 <w:rFonts w:asciiTheme="minorHAnsi" w:eastAsia="Arial Unicode MS" w:hAnsiTheme="minorHAnsi"/>
                 <w:color w:val="000000" w:themeColor="text1"/>
-                <w:sz w:val="22"/>
-                <w:szCs w:val="22"/>
               </w:rPr>
             </w:pPr>
             <w:r>
               <w:rPr>
                 <w:rFonts w:asciiTheme="minorHAnsi" w:eastAsia="Times New Roman" w:hAnsiTheme="minorHAnsi"/>
                 <w:color w:val="000000" w:themeColor="text1"/>
-                <w:sz w:val="22"/>
-                <w:szCs w:val="22"/>
               </w:rPr>
               <w:t>Open the desktop application</w:t>
             </w:r>
@@ -1706,16 +1649,12 @@
               <w:rPr>
                 <w:rFonts w:asciiTheme="minorHAnsi" w:eastAsia="Arial Unicode MS" w:hAnsiTheme="minorHAnsi"/>
                 <w:color w:val="000000" w:themeColor="text1"/>
-                <w:sz w:val="22"/>
-                <w:szCs w:val="22"/>
-              </w:rPr>
-            </w:pPr>
-            <w:r>
-              <w:rPr>
-                <w:rFonts w:asciiTheme="minorHAnsi" w:eastAsia="Arial Unicode MS" w:hAnsiTheme="minorHAnsi"/>
-                <w:color w:val="000000" w:themeColor="text1"/>
-                <w:sz w:val="22"/>
-                <w:szCs w:val="22"/>
+              </w:rPr>
+            </w:pPr>
+            <w:r>
+              <w:rPr>
+                <w:rFonts w:asciiTheme="minorHAnsi" w:eastAsia="Arial Unicode MS" w:hAnsiTheme="minorHAnsi"/>
+                <w:color w:val="000000" w:themeColor="text1"/>
               </w:rPr>
               <w:t>How to restart the process from a certain step?</w:t>
             </w:r>
@@ -1739,16 +1678,12 @@
                 <w:rFonts w:asciiTheme="minorHAnsi" w:eastAsia="Arial Unicode MS" w:hAnsiTheme="minorHAnsi" w:cs="Open Sans Light"/>
                 <w:i/>
                 <w:color w:val="000000" w:themeColor="text1"/>
-                <w:sz w:val="22"/>
-                <w:szCs w:val="22"/>
               </w:rPr>
             </w:pPr>
             <w:r>
               <w:rPr>
                 <w:rFonts w:asciiTheme="minorHAnsi" w:eastAsia="Times New Roman" w:hAnsiTheme="minorHAnsi"/>
                 <w:color w:val="000000" w:themeColor="text1"/>
-                <w:sz w:val="22"/>
-                <w:szCs w:val="22"/>
               </w:rPr>
               <w:t>Click the back arrow on the desktop application.</w:t>
             </w:r>
@@ -1776,16 +1711,12 @@
               <w:rPr>
                 <w:rFonts w:asciiTheme="minorHAnsi" w:eastAsia="Arial Unicode MS" w:hAnsiTheme="minorHAnsi"/>
                 <w:color w:val="000000" w:themeColor="text1"/>
-                <w:sz w:val="22"/>
-                <w:szCs w:val="22"/>
-              </w:rPr>
-            </w:pPr>
-            <w:r>
-              <w:rPr>
-                <w:rFonts w:asciiTheme="minorHAnsi" w:eastAsia="Arial Unicode MS" w:hAnsiTheme="minorHAnsi"/>
-                <w:color w:val="000000" w:themeColor="text1"/>
-                <w:sz w:val="22"/>
-                <w:szCs w:val="22"/>
+              </w:rPr>
+            </w:pPr>
+            <w:r>
+              <w:rPr>
+                <w:rFonts w:asciiTheme="minorHAnsi" w:eastAsia="Arial Unicode MS" w:hAnsiTheme="minorHAnsi"/>
+                <w:color w:val="000000" w:themeColor="text1"/>
               </w:rPr>
               <w:t>Reporting</w:t>
             </w:r>
@@ -1809,8 +1740,6 @@
                 <w:rFonts w:asciiTheme="minorHAnsi" w:eastAsia="Arial Unicode MS" w:hAnsiTheme="minorHAnsi"/>
                 <w:i/>
                 <w:color w:val="000000" w:themeColor="text1"/>
-                <w:sz w:val="22"/>
-                <w:szCs w:val="22"/>
               </w:rPr>
             </w:pPr>
           </w:p>
@@ -1834,16 +1763,12 @@
               <w:rPr>
                 <w:rFonts w:asciiTheme="minorHAnsi" w:eastAsia="Arial Unicode MS" w:hAnsiTheme="minorHAnsi"/>
                 <w:color w:val="000000" w:themeColor="text1"/>
-                <w:sz w:val="22"/>
-                <w:szCs w:val="22"/>
-              </w:rPr>
-            </w:pPr>
-            <w:r>
-              <w:rPr>
-                <w:rFonts w:asciiTheme="minorHAnsi" w:eastAsia="Arial Unicode MS" w:hAnsiTheme="minorHAnsi"/>
-                <w:color w:val="000000" w:themeColor="text1"/>
-                <w:sz w:val="22"/>
-                <w:szCs w:val="22"/>
+              </w:rPr>
+            </w:pPr>
+            <w:r>
+              <w:rPr>
+                <w:rFonts w:asciiTheme="minorHAnsi" w:eastAsia="Arial Unicode MS" w:hAnsiTheme="minorHAnsi"/>
+                <w:color w:val="000000" w:themeColor="text1"/>
               </w:rPr>
               <w:t>Manual error handling?</w:t>
             </w:r>
@@ -1867,27 +1792,14 @@
                 <w:rFonts w:asciiTheme="minorHAnsi" w:eastAsia="Arial Unicode MS" w:hAnsiTheme="minorHAnsi" w:cs="Open Sans Light"/>
                 <w:i/>
                 <w:color w:val="000000" w:themeColor="text1"/>
-                <w:sz w:val="22"/>
-                <w:szCs w:val="22"/>
               </w:rPr>
             </w:pPr>
             <w:r>
               <w:rPr>
                 <w:rFonts w:asciiTheme="minorHAnsi" w:eastAsia="Times New Roman" w:hAnsiTheme="minorHAnsi"/>
                 <w:color w:val="000000" w:themeColor="text1"/>
-                <w:sz w:val="22"/>
-                <w:szCs w:val="22"/>
-              </w:rPr>
-              <w:t>C</w:t>
-            </w:r>
-            <w:r>
-              <w:rPr>
-                <w:rFonts w:asciiTheme="minorHAnsi" w:eastAsia="Times New Roman" w:hAnsiTheme="minorHAnsi"/>
-                <w:color w:val="000000" w:themeColor="text1"/>
-                <w:sz w:val="22"/>
-                <w:szCs w:val="22"/>
-              </w:rPr>
-              <w:t>lose the desktop application and restart.</w:t>
+              </w:rPr>
+              <w:t>Close the desktop application and restart.</w:t>
             </w:r>
           </w:p>
         </w:tc>
@@ -1913,16 +1825,12 @@
               <w:rPr>
                 <w:rFonts w:asciiTheme="minorHAnsi" w:eastAsia="Arial Unicode MS" w:hAnsiTheme="minorHAnsi"/>
                 <w:color w:val="000000" w:themeColor="text1"/>
-                <w:sz w:val="22"/>
-                <w:szCs w:val="22"/>
-              </w:rPr>
-            </w:pPr>
-            <w:r>
-              <w:rPr>
-                <w:rFonts w:asciiTheme="minorHAnsi" w:eastAsia="Arial Unicode MS" w:hAnsiTheme="minorHAnsi"/>
-                <w:color w:val="000000" w:themeColor="text1"/>
-                <w:sz w:val="22"/>
-                <w:szCs w:val="22"/>
+              </w:rPr>
+            </w:pPr>
+            <w:r>
+              <w:rPr>
+                <w:rFonts w:asciiTheme="minorHAnsi" w:eastAsia="Arial Unicode MS" w:hAnsiTheme="minorHAnsi"/>
+                <w:color w:val="000000" w:themeColor="text1"/>
               </w:rPr>
               <w:t>How to resume the process in case of error?</w:t>
             </w:r>
@@ -1946,16 +1854,12 @@
                 <w:rFonts w:asciiTheme="minorHAnsi" w:eastAsia="Arial Unicode MS" w:hAnsiTheme="minorHAnsi"/>
                 <w:i/>
                 <w:color w:val="000000" w:themeColor="text1"/>
-                <w:sz w:val="22"/>
-                <w:szCs w:val="22"/>
               </w:rPr>
             </w:pPr>
             <w:r>
               <w:rPr>
                 <w:rFonts w:asciiTheme="minorHAnsi" w:eastAsia="Times New Roman" w:hAnsiTheme="minorHAnsi"/>
                 <w:color w:val="000000" w:themeColor="text1"/>
-                <w:sz w:val="22"/>
-                <w:szCs w:val="22"/>
               </w:rPr>
               <w:t>Close the desktop application and restart.</w:t>
             </w:r>
@@ -1980,16 +1884,12 @@
               <w:rPr>
                 <w:rFonts w:asciiTheme="minorHAnsi" w:eastAsia="Arial Unicode MS" w:hAnsiTheme="minorHAnsi"/>
                 <w:color w:val="000000" w:themeColor="text1"/>
-                <w:sz w:val="22"/>
-                <w:szCs w:val="22"/>
-              </w:rPr>
-            </w:pPr>
-            <w:r>
-              <w:rPr>
-                <w:rFonts w:asciiTheme="minorHAnsi" w:eastAsia="Arial Unicode MS" w:hAnsiTheme="minorHAnsi"/>
-                <w:color w:val="000000" w:themeColor="text1"/>
-                <w:sz w:val="22"/>
-                <w:szCs w:val="22"/>
+              </w:rPr>
+            </w:pPr>
+            <w:r>
+              <w:rPr>
+                <w:rFonts w:asciiTheme="minorHAnsi" w:eastAsia="Arial Unicode MS" w:hAnsiTheme="minorHAnsi"/>
+                <w:color w:val="000000" w:themeColor="text1"/>
               </w:rPr>
               <w:t>How to manually fix transactions with error?</w:t>
             </w:r>
@@ -2013,16 +1913,12 @@
                 <w:rFonts w:asciiTheme="minorHAnsi" w:eastAsia="Arial Unicode MS" w:hAnsiTheme="minorHAnsi"/>
                 <w:i/>
                 <w:color w:val="000000" w:themeColor="text1"/>
-                <w:sz w:val="22"/>
-                <w:szCs w:val="22"/>
               </w:rPr>
             </w:pPr>
             <w:r>
               <w:rPr>
                 <w:rFonts w:asciiTheme="minorHAnsi" w:eastAsia="Times New Roman" w:hAnsiTheme="minorHAnsi"/>
                 <w:color w:val="000000" w:themeColor="text1"/>
-                <w:sz w:val="22"/>
-                <w:szCs w:val="22"/>
               </w:rPr>
               <w:t>N/A</w:t>
             </w:r>
@@ -2050,16 +1946,12 @@
               <w:rPr>
                 <w:rFonts w:asciiTheme="minorHAnsi" w:eastAsia="Arial Unicode MS" w:hAnsiTheme="minorHAnsi"/>
                 <w:color w:val="000000" w:themeColor="text1"/>
-                <w:sz w:val="22"/>
-                <w:szCs w:val="22"/>
-              </w:rPr>
-            </w:pPr>
-            <w:r>
-              <w:rPr>
-                <w:rFonts w:asciiTheme="minorHAnsi" w:eastAsia="Arial Unicode MS" w:hAnsiTheme="minorHAnsi"/>
-                <w:color w:val="000000" w:themeColor="text1"/>
-                <w:sz w:val="22"/>
-                <w:szCs w:val="22"/>
+              </w:rPr>
+            </w:pPr>
+            <w:r>
+              <w:rPr>
+                <w:rFonts w:asciiTheme="minorHAnsi" w:eastAsia="Arial Unicode MS" w:hAnsiTheme="minorHAnsi"/>
+                <w:color w:val="000000" w:themeColor="text1"/>
               </w:rPr>
               <w:t>How is Orchestrator used?</w:t>
             </w:r>
@@ -2082,16 +1974,12 @@
               <w:rPr>
                 <w:rFonts w:asciiTheme="minorHAnsi" w:eastAsia="Times New Roman" w:hAnsiTheme="minorHAnsi"/>
                 <w:color w:val="000000" w:themeColor="text1"/>
-                <w:sz w:val="22"/>
-                <w:szCs w:val="22"/>
               </w:rPr>
             </w:pPr>
             <w:r>
               <w:rPr>
                 <w:rFonts w:asciiTheme="minorHAnsi" w:eastAsia="Times New Roman" w:hAnsiTheme="minorHAnsi"/>
                 <w:color w:val="000000" w:themeColor="text1"/>
-                <w:sz w:val="22"/>
-                <w:szCs w:val="22"/>
               </w:rPr>
               <w:t xml:space="preserve">To store </w:t>
             </w:r>
@@ -2099,8 +1987,6 @@
               <w:rPr>
                 <w:rFonts w:asciiTheme="minorHAnsi" w:eastAsia="Times New Roman" w:hAnsiTheme="minorHAnsi"/>
                 <w:color w:val="000000" w:themeColor="text1"/>
-                <w:sz w:val="22"/>
-                <w:szCs w:val="22"/>
               </w:rPr>
               <w:t>files in storage bucket</w:t>
             </w:r>
@@ -2111,16 +1997,12 @@
               <w:rPr>
                 <w:rFonts w:asciiTheme="minorHAnsi" w:eastAsia="Arial Unicode MS" w:hAnsiTheme="minorHAnsi"/>
                 <w:color w:val="000000" w:themeColor="text1"/>
-                <w:sz w:val="22"/>
-                <w:szCs w:val="22"/>
               </w:rPr>
             </w:pPr>
             <w:r>
               <w:rPr>
                 <w:rFonts w:asciiTheme="minorHAnsi" w:eastAsia="Times New Roman" w:hAnsiTheme="minorHAnsi"/>
                 <w:color w:val="000000" w:themeColor="text1"/>
-                <w:sz w:val="22"/>
-                <w:szCs w:val="22"/>
               </w:rPr>
               <w:t>To store information in data service entities</w:t>
             </w:r>
@@ -2145,16 +2027,12 @@
               <w:rPr>
                 <w:rFonts w:asciiTheme="minorHAnsi" w:eastAsia="Arial Unicode MS" w:hAnsiTheme="minorHAnsi"/>
                 <w:color w:val="000000" w:themeColor="text1"/>
-                <w:sz w:val="22"/>
-                <w:szCs w:val="22"/>
-              </w:rPr>
-            </w:pPr>
-            <w:r>
-              <w:rPr>
-                <w:rFonts w:asciiTheme="minorHAnsi" w:eastAsia="Arial Unicode MS" w:hAnsiTheme="minorHAnsi"/>
-                <w:color w:val="000000" w:themeColor="text1"/>
-                <w:sz w:val="22"/>
-                <w:szCs w:val="22"/>
+              </w:rPr>
+            </w:pPr>
+            <w:r>
+              <w:rPr>
+                <w:rFonts w:asciiTheme="minorHAnsi" w:eastAsia="Arial Unicode MS" w:hAnsiTheme="minorHAnsi"/>
+                <w:color w:val="000000" w:themeColor="text1"/>
               </w:rPr>
               <w:t>Password policies</w:t>
             </w:r>
@@ -2177,16 +2055,12 @@
               <w:rPr>
                 <w:rFonts w:asciiTheme="minorHAnsi" w:eastAsia="Arial Unicode MS" w:hAnsiTheme="minorHAnsi"/>
                 <w:color w:val="000000" w:themeColor="text1"/>
-                <w:sz w:val="22"/>
-                <w:szCs w:val="22"/>
               </w:rPr>
             </w:pPr>
             <w:r>
               <w:rPr>
                 <w:rFonts w:asciiTheme="minorHAnsi" w:eastAsia="Times New Roman" w:hAnsiTheme="minorHAnsi"/>
                 <w:color w:val="000000" w:themeColor="text1"/>
-                <w:sz w:val="22"/>
-                <w:szCs w:val="22"/>
               </w:rPr>
               <w:t>N/A</w:t>
             </w:r>
@@ -2214,16 +2088,12 @@
               <w:rPr>
                 <w:rFonts w:asciiTheme="minorHAnsi" w:eastAsia="Arial Unicode MS" w:hAnsiTheme="minorHAnsi"/>
                 <w:color w:val="000000" w:themeColor="text1"/>
-                <w:sz w:val="22"/>
-                <w:szCs w:val="22"/>
-              </w:rPr>
-            </w:pPr>
-            <w:r>
-              <w:rPr>
-                <w:rFonts w:asciiTheme="minorHAnsi" w:eastAsia="Arial Unicode MS" w:hAnsiTheme="minorHAnsi"/>
-                <w:color w:val="000000" w:themeColor="text1"/>
-                <w:sz w:val="22"/>
-                <w:szCs w:val="22"/>
+              </w:rPr>
+            </w:pPr>
+            <w:r>
+              <w:rPr>
+                <w:rFonts w:asciiTheme="minorHAnsi" w:eastAsia="Arial Unicode MS" w:hAnsiTheme="minorHAnsi"/>
+                <w:color w:val="000000" w:themeColor="text1"/>
               </w:rPr>
               <w:t>Stored credentials</w:t>
             </w:r>
@@ -2246,38 +2116,14 @@
               <w:rPr>
                 <w:rFonts w:asciiTheme="minorHAnsi" w:eastAsia="Arial Unicode MS" w:hAnsiTheme="minorHAnsi"/>
                 <w:color w:val="000000" w:themeColor="text1"/>
-                <w:sz w:val="22"/>
-                <w:szCs w:val="22"/>
-              </w:rPr>
-            </w:pPr>
-            <w:r>
-              <w:rPr>
-                <w:rFonts w:asciiTheme="minorHAnsi" w:eastAsia="Arial Unicode MS" w:hAnsiTheme="minorHAnsi"/>
-                <w:color w:val="000000" w:themeColor="text1"/>
-                <w:sz w:val="22"/>
-                <w:szCs w:val="22"/>
-              </w:rPr>
-              <w:t>Gmail credentials in Windows Credential Manager as “</w:t>
-            </w:r>
-            <w:proofErr w:type="spellStart"/>
-            <w:r>
-              <w:rPr>
-                <w:rFonts w:asciiTheme="minorHAnsi" w:eastAsia="Arial Unicode MS" w:hAnsiTheme="minorHAnsi"/>
-                <w:color w:val="000000" w:themeColor="text1"/>
-                <w:sz w:val="22"/>
-                <w:szCs w:val="22"/>
-              </w:rPr>
-              <w:t>Gmail_Login</w:t>
-            </w:r>
-            <w:proofErr w:type="spellEnd"/>
-            <w:r>
-              <w:rPr>
-                <w:rFonts w:asciiTheme="minorHAnsi" w:eastAsia="Arial Unicode MS" w:hAnsiTheme="minorHAnsi"/>
-                <w:color w:val="000000" w:themeColor="text1"/>
-                <w:sz w:val="22"/>
-                <w:szCs w:val="22"/>
-              </w:rPr>
-              <w:t>”</w:t>
+              </w:rPr>
+            </w:pPr>
+            <w:r>
+              <w:rPr>
+                <w:rFonts w:asciiTheme="minorHAnsi" w:eastAsia="Arial Unicode MS" w:hAnsiTheme="minorHAnsi"/>
+                <w:color w:val="000000" w:themeColor="text1"/>
+              </w:rPr>
+              <w:t>Gmail credentials in Windows Credential Manager as “Gmail_Login”</w:t>
             </w:r>
           </w:p>
         </w:tc>
@@ -2300,16 +2146,12 @@
               <w:rPr>
                 <w:rFonts w:asciiTheme="minorHAnsi" w:eastAsia="Arial Unicode MS" w:hAnsiTheme="minorHAnsi"/>
                 <w:color w:val="000000" w:themeColor="text1"/>
-                <w:sz w:val="22"/>
-                <w:szCs w:val="22"/>
-              </w:rPr>
-            </w:pPr>
-            <w:r>
-              <w:rPr>
-                <w:rFonts w:asciiTheme="minorHAnsi" w:eastAsia="Arial Unicode MS" w:hAnsiTheme="minorHAnsi"/>
-                <w:color w:val="000000" w:themeColor="text1"/>
-                <w:sz w:val="22"/>
-                <w:szCs w:val="22"/>
+              </w:rPr>
+            </w:pPr>
+            <w:r>
+              <w:rPr>
+                <w:rFonts w:asciiTheme="minorHAnsi" w:eastAsia="Arial Unicode MS" w:hAnsiTheme="minorHAnsi"/>
+                <w:color w:val="000000" w:themeColor="text1"/>
               </w:rPr>
               <w:t xml:space="preserve">List of </w:t>
             </w:r>
@@ -2317,8 +2159,6 @@
               <w:rPr>
                 <w:rFonts w:asciiTheme="minorHAnsi" w:eastAsia="Arial Unicode MS" w:hAnsiTheme="minorHAnsi"/>
                 <w:color w:val="000000" w:themeColor="text1"/>
-                <w:sz w:val="22"/>
-                <w:szCs w:val="22"/>
               </w:rPr>
               <w:t>Entities</w:t>
             </w:r>
@@ -2342,18 +2182,35 @@
                 <w:rFonts w:asciiTheme="minorHAnsi" w:eastAsia="Arial Unicode MS" w:hAnsiTheme="minorHAnsi"/>
                 <w:i/>
                 <w:color w:val="000000" w:themeColor="text1"/>
-                <w:sz w:val="22"/>
-                <w:szCs w:val="22"/>
               </w:rPr>
             </w:pPr>
             <w:r>
               <w:rPr>
                 <w:rFonts w:asciiTheme="minorHAnsi" w:eastAsia="Times New Roman" w:hAnsiTheme="minorHAnsi"/>
                 <w:color w:val="000000" w:themeColor="text1"/>
-                <w:sz w:val="22"/>
-                <w:szCs w:val="22"/>
-              </w:rPr>
-              <w:t>Class Sheets, Customers Sheet, Customers Sheet Copy, Email Templates Sheet, Employees Sheet, Notes Sheet, Transactions Sheets.</w:t>
+              </w:rPr>
+              <w:t xml:space="preserve">Class Sheets, Customers Sheet, Customers Sheet Copy, Email Templates Sheet, Employees Sheet, Notes Sheet, </w:t>
+            </w:r>
+            <w:r>
+              <w:rPr>
+                <w:rFonts w:asciiTheme="minorHAnsi" w:eastAsia="Times New Roman" w:hAnsiTheme="minorHAnsi"/>
+                <w:color w:val="000000" w:themeColor="text1"/>
+              </w:rPr>
+              <w:t>Birthday Template Sheet</w:t>
+            </w:r>
+            <w:r>
+              <w:rPr>
+                <w:rFonts w:asciiTheme="minorHAnsi" w:eastAsia="Times New Roman" w:hAnsiTheme="minorHAnsi"/>
+                <w:color w:val="000000" w:themeColor="text1"/>
+              </w:rPr>
+              <w:t xml:space="preserve">, </w:t>
+            </w:r>
+            <w:r>
+              <w:rPr>
+                <w:rFonts w:asciiTheme="minorHAnsi" w:eastAsia="Times New Roman" w:hAnsiTheme="minorHAnsi"/>
+                <w:color w:val="000000" w:themeColor="text1"/>
+              </w:rPr>
+              <w:t>Transactions Sheets.</w:t>
             </w:r>
           </w:p>
         </w:tc>
@@ -2379,16 +2236,12 @@
               <w:rPr>
                 <w:rFonts w:asciiTheme="minorHAnsi" w:eastAsia="Arial Unicode MS" w:hAnsiTheme="minorHAnsi"/>
                 <w:color w:val="000000" w:themeColor="text1"/>
-                <w:sz w:val="22"/>
-                <w:szCs w:val="22"/>
-              </w:rPr>
-            </w:pPr>
-            <w:r>
-              <w:rPr>
-                <w:rFonts w:asciiTheme="minorHAnsi" w:eastAsia="Arial Unicode MS" w:hAnsiTheme="minorHAnsi"/>
-                <w:color w:val="000000" w:themeColor="text1"/>
-                <w:sz w:val="22"/>
-                <w:szCs w:val="22"/>
+              </w:rPr>
+            </w:pPr>
+            <w:r>
+              <w:rPr>
+                <w:rFonts w:asciiTheme="minorHAnsi" w:eastAsia="Arial Unicode MS" w:hAnsiTheme="minorHAnsi"/>
+                <w:color w:val="000000" w:themeColor="text1"/>
               </w:rPr>
               <w:t xml:space="preserve">List of </w:t>
             </w:r>
@@ -2396,8 +2249,6 @@
               <w:rPr>
                 <w:rFonts w:asciiTheme="minorHAnsi" w:eastAsia="Arial Unicode MS" w:hAnsiTheme="minorHAnsi"/>
                 <w:color w:val="000000" w:themeColor="text1"/>
-                <w:sz w:val="22"/>
-                <w:szCs w:val="22"/>
               </w:rPr>
               <w:t>Storage buckets</w:t>
             </w:r>
@@ -2420,27 +2271,19 @@
               <w:rPr>
                 <w:rFonts w:asciiTheme="minorHAnsi" w:eastAsia="Arial Unicode MS" w:hAnsiTheme="minorHAnsi"/>
                 <w:color w:val="000000" w:themeColor="text1"/>
-                <w:sz w:val="22"/>
-                <w:szCs w:val="22"/>
-              </w:rPr>
-            </w:pPr>
-            <w:proofErr w:type="spellStart"/>
-            <w:r>
-              <w:rPr>
-                <w:rFonts w:asciiTheme="minorHAnsi" w:eastAsia="Arial Unicode MS" w:hAnsiTheme="minorHAnsi"/>
-                <w:color w:val="000000" w:themeColor="text1"/>
-                <w:sz w:val="22"/>
-                <w:szCs w:val="22"/>
+              </w:rPr>
+            </w:pPr>
+            <w:r>
+              <w:rPr>
+                <w:rFonts w:asciiTheme="minorHAnsi" w:eastAsia="Arial Unicode MS" w:hAnsiTheme="minorHAnsi"/>
+                <w:color w:val="000000" w:themeColor="text1"/>
               </w:rPr>
               <w:t>SendEmail</w:t>
             </w:r>
-            <w:proofErr w:type="spellEnd"/>
-            <w:r>
-              <w:rPr>
-                <w:rFonts w:asciiTheme="minorHAnsi" w:eastAsia="Arial Unicode MS" w:hAnsiTheme="minorHAnsi"/>
-                <w:color w:val="000000" w:themeColor="text1"/>
-                <w:sz w:val="22"/>
-                <w:szCs w:val="22"/>
+            <w:r>
+              <w:rPr>
+                <w:rFonts w:asciiTheme="minorHAnsi" w:eastAsia="Arial Unicode MS" w:hAnsiTheme="minorHAnsi"/>
+                <w:color w:val="000000" w:themeColor="text1"/>
               </w:rPr>
               <w:softHyphen/>
               <w:t>_File</w:t>
@@ -2466,16 +2309,12 @@
               <w:rPr>
                 <w:rFonts w:asciiTheme="minorHAnsi" w:eastAsia="Arial Unicode MS" w:hAnsiTheme="minorHAnsi"/>
                 <w:color w:val="000000" w:themeColor="text1"/>
-                <w:sz w:val="22"/>
-                <w:szCs w:val="22"/>
-              </w:rPr>
-            </w:pPr>
-            <w:r>
-              <w:rPr>
-                <w:rFonts w:asciiTheme="minorHAnsi" w:eastAsia="Arial Unicode MS" w:hAnsiTheme="minorHAnsi"/>
-                <w:color w:val="000000" w:themeColor="text1"/>
-                <w:sz w:val="22"/>
-                <w:szCs w:val="22"/>
+              </w:rPr>
+            </w:pPr>
+            <w:r>
+              <w:rPr>
+                <w:rFonts w:asciiTheme="minorHAnsi" w:eastAsia="Arial Unicode MS" w:hAnsiTheme="minorHAnsi"/>
+                <w:color w:val="000000" w:themeColor="text1"/>
               </w:rPr>
               <w:t>Schedule Details</w:t>
             </w:r>
@@ -2498,16 +2337,12 @@
               <w:rPr>
                 <w:rFonts w:asciiTheme="minorHAnsi" w:eastAsia="Arial Unicode MS" w:hAnsiTheme="minorHAnsi"/>
                 <w:color w:val="000000" w:themeColor="text1"/>
-                <w:sz w:val="22"/>
-                <w:szCs w:val="22"/>
               </w:rPr>
             </w:pPr>
             <w:r>
               <w:rPr>
                 <w:rFonts w:asciiTheme="minorHAnsi" w:eastAsia="Times New Roman" w:hAnsiTheme="minorHAnsi"/>
                 <w:color w:val="000000" w:themeColor="text1"/>
-                <w:sz w:val="22"/>
-                <w:szCs w:val="22"/>
               </w:rPr>
               <w:t>N/A</w:t>
             </w:r>
@@ -2535,16 +2370,12 @@
               <w:rPr>
                 <w:rFonts w:asciiTheme="minorHAnsi" w:eastAsia="Arial Unicode MS" w:hAnsiTheme="minorHAnsi"/>
                 <w:color w:val="000000" w:themeColor="text1"/>
-                <w:sz w:val="22"/>
-                <w:szCs w:val="22"/>
-              </w:rPr>
-            </w:pPr>
-            <w:r>
-              <w:rPr>
-                <w:rFonts w:asciiTheme="minorHAnsi" w:eastAsia="Arial Unicode MS" w:hAnsiTheme="minorHAnsi"/>
-                <w:color w:val="000000" w:themeColor="text1"/>
-                <w:sz w:val="22"/>
-                <w:szCs w:val="22"/>
+              </w:rPr>
+            </w:pPr>
+            <w:r>
+              <w:rPr>
+                <w:rFonts w:asciiTheme="minorHAnsi" w:eastAsia="Arial Unicode MS" w:hAnsiTheme="minorHAnsi"/>
+                <w:color w:val="000000" w:themeColor="text1"/>
               </w:rPr>
               <w:t>Multiple Resolutions Supported?</w:t>
             </w:r>
@@ -2567,16 +2398,12 @@
               <w:rPr>
                 <w:rFonts w:asciiTheme="minorHAnsi" w:eastAsia="Arial Unicode MS" w:hAnsiTheme="minorHAnsi"/>
                 <w:color w:val="000000" w:themeColor="text1"/>
-                <w:sz w:val="22"/>
-                <w:szCs w:val="22"/>
               </w:rPr>
             </w:pPr>
             <w:r>
               <w:rPr>
                 <w:rFonts w:asciiTheme="minorHAnsi" w:eastAsia="Times New Roman" w:hAnsiTheme="minorHAnsi"/>
                 <w:color w:val="000000" w:themeColor="text1"/>
-                <w:sz w:val="22"/>
-                <w:szCs w:val="22"/>
               </w:rPr>
               <w:t>N/A</w:t>
             </w:r>
@@ -2601,16 +2428,12 @@
               <w:rPr>
                 <w:rFonts w:asciiTheme="minorHAnsi" w:eastAsia="Arial Unicode MS" w:hAnsiTheme="minorHAnsi"/>
                 <w:color w:val="000000" w:themeColor="text1"/>
-                <w:sz w:val="22"/>
-                <w:szCs w:val="22"/>
-              </w:rPr>
-            </w:pPr>
-            <w:r>
-              <w:rPr>
-                <w:rFonts w:asciiTheme="minorHAnsi" w:eastAsia="Arial Unicode MS" w:hAnsiTheme="minorHAnsi"/>
-                <w:color w:val="000000" w:themeColor="text1"/>
-                <w:sz w:val="22"/>
-                <w:szCs w:val="22"/>
+              </w:rPr>
+            </w:pPr>
+            <w:r>
+              <w:rPr>
+                <w:rFonts w:asciiTheme="minorHAnsi" w:eastAsia="Arial Unicode MS" w:hAnsiTheme="minorHAnsi"/>
+                <w:color w:val="000000" w:themeColor="text1"/>
               </w:rPr>
               <w:t>Recommended Resolution</w:t>
             </w:r>
@@ -2633,16 +2456,12 @@
               <w:rPr>
                 <w:rFonts w:asciiTheme="minorHAnsi" w:eastAsia="Arial Unicode MS" w:hAnsiTheme="minorHAnsi"/>
                 <w:color w:val="000000" w:themeColor="text1"/>
-                <w:sz w:val="22"/>
-                <w:szCs w:val="22"/>
               </w:rPr>
             </w:pPr>
             <w:r>
               <w:rPr>
                 <w:rFonts w:asciiTheme="minorHAnsi" w:eastAsia="Times New Roman" w:hAnsiTheme="minorHAnsi"/>
                 <w:color w:val="000000" w:themeColor="text1"/>
-                <w:sz w:val="22"/>
-                <w:szCs w:val="22"/>
               </w:rPr>
               <w:t>N/A</w:t>
             </w:r>
@@ -2708,8 +2527,8 @@
         <w:tblLook w:val="04A0" w:firstRow="1" w:lastRow="0" w:firstColumn="1" w:lastColumn="0" w:noHBand="0" w:noVBand="1"/>
       </w:tblPr>
       <w:tblGrid>
-        <w:gridCol w:w="3307"/>
-        <w:gridCol w:w="6043"/>
+        <w:gridCol w:w="3082"/>
+        <w:gridCol w:w="6268"/>
       </w:tblGrid>
       <w:tr>
         <w:trPr>
@@ -2800,16 +2619,12 @@
               <w:rPr>
                 <w:rFonts w:asciiTheme="minorHAnsi" w:eastAsia="Arial Unicode MS" w:hAnsiTheme="minorHAnsi"/>
                 <w:color w:val="000000" w:themeColor="text1"/>
-                <w:sz w:val="22"/>
-                <w:szCs w:val="22"/>
-              </w:rPr>
-            </w:pPr>
-            <w:r>
-              <w:rPr>
-                <w:rFonts w:asciiTheme="minorHAnsi" w:eastAsia="Arial Unicode MS" w:hAnsiTheme="minorHAnsi"/>
-                <w:color w:val="000000" w:themeColor="text1"/>
-                <w:sz w:val="22"/>
-                <w:szCs w:val="22"/>
+              </w:rPr>
+            </w:pPr>
+            <w:r>
+              <w:rPr>
+                <w:rFonts w:asciiTheme="minorHAnsi" w:eastAsia="Arial Unicode MS" w:hAnsiTheme="minorHAnsi"/>
+                <w:color w:val="000000" w:themeColor="text1"/>
               </w:rPr>
               <w:t xml:space="preserve">Environment used for development </w:t>
             </w:r>
@@ -2819,16 +2634,12 @@
               <w:rPr>
                 <w:rFonts w:asciiTheme="minorHAnsi" w:eastAsia="Arial Unicode MS" w:hAnsiTheme="minorHAnsi"/>
                 <w:color w:val="000000" w:themeColor="text1"/>
-                <w:sz w:val="22"/>
-                <w:szCs w:val="22"/>
-              </w:rPr>
-            </w:pPr>
-            <w:r>
-              <w:rPr>
-                <w:rFonts w:asciiTheme="minorHAnsi" w:eastAsia="Arial Unicode MS" w:hAnsiTheme="minorHAnsi"/>
-                <w:color w:val="000000" w:themeColor="text1"/>
-                <w:sz w:val="22"/>
-                <w:szCs w:val="22"/>
+              </w:rPr>
+            </w:pPr>
+            <w:r>
+              <w:rPr>
+                <w:rFonts w:asciiTheme="minorHAnsi" w:eastAsia="Arial Unicode MS" w:hAnsiTheme="minorHAnsi"/>
+                <w:color w:val="000000" w:themeColor="text1"/>
               </w:rPr>
               <w:t xml:space="preserve">(name, location, configuration details </w:t>
             </w:r>
@@ -2836,8 +2647,6 @@
               <w:rPr>
                 <w:rFonts w:asciiTheme="minorHAnsi" w:eastAsia="Arial Unicode MS" w:hAnsiTheme="minorHAnsi"/>
                 <w:color w:val="000000" w:themeColor="text1"/>
-                <w:sz w:val="22"/>
-                <w:szCs w:val="22"/>
               </w:rPr>
               <w:t>etc.</w:t>
             </w:r>
@@ -2845,8 +2654,6 @@
               <w:rPr>
                 <w:rFonts w:asciiTheme="minorHAnsi" w:eastAsia="Arial Unicode MS" w:hAnsiTheme="minorHAnsi"/>
                 <w:color w:val="000000" w:themeColor="text1"/>
-                <w:sz w:val="22"/>
-                <w:szCs w:val="22"/>
               </w:rPr>
               <w:t>)</w:t>
             </w:r>
@@ -2869,16 +2676,12 @@
               <w:rPr>
                 <w:rFonts w:asciiTheme="minorHAnsi" w:eastAsia="Times New Roman" w:hAnsiTheme="minorHAnsi"/>
                 <w:color w:val="000000" w:themeColor="text1"/>
-                <w:sz w:val="22"/>
-                <w:szCs w:val="22"/>
               </w:rPr>
             </w:pPr>
             <w:r>
               <w:rPr>
                 <w:rFonts w:asciiTheme="minorHAnsi" w:eastAsia="Times New Roman" w:hAnsiTheme="minorHAnsi"/>
                 <w:color w:val="000000" w:themeColor="text1"/>
-                <w:sz w:val="22"/>
-                <w:szCs w:val="22"/>
               </w:rPr>
               <w:t>UiPath Computer</w:t>
             </w:r>
@@ -2903,16 +2706,12 @@
               <w:rPr>
                 <w:rFonts w:asciiTheme="minorHAnsi" w:eastAsia="Arial Unicode MS" w:hAnsiTheme="minorHAnsi"/>
                 <w:color w:val="000000" w:themeColor="text1"/>
-                <w:sz w:val="22"/>
-                <w:szCs w:val="22"/>
-              </w:rPr>
-            </w:pPr>
-            <w:r>
-              <w:rPr>
-                <w:rFonts w:asciiTheme="minorHAnsi" w:eastAsia="Arial Unicode MS" w:hAnsiTheme="minorHAnsi"/>
-                <w:color w:val="000000" w:themeColor="text1"/>
-                <w:sz w:val="22"/>
-                <w:szCs w:val="22"/>
+              </w:rPr>
+            </w:pPr>
+            <w:r>
+              <w:rPr>
+                <w:rFonts w:asciiTheme="minorHAnsi" w:eastAsia="Arial Unicode MS" w:hAnsiTheme="minorHAnsi"/>
+                <w:color w:val="000000" w:themeColor="text1"/>
               </w:rPr>
               <w:t>Environment prerequisites</w:t>
             </w:r>
@@ -2935,16 +2734,12 @@
               <w:rPr>
                 <w:rFonts w:asciiTheme="minorHAnsi" w:eastAsia="Times New Roman" w:hAnsiTheme="minorHAnsi"/>
                 <w:color w:val="000000" w:themeColor="text1"/>
-                <w:sz w:val="22"/>
-                <w:szCs w:val="22"/>
               </w:rPr>
             </w:pPr>
             <w:r>
               <w:rPr>
                 <w:rFonts w:asciiTheme="minorHAnsi" w:eastAsia="Times New Roman" w:hAnsiTheme="minorHAnsi"/>
                 <w:color w:val="000000" w:themeColor="text1"/>
-                <w:sz w:val="22"/>
-                <w:szCs w:val="22"/>
               </w:rPr>
               <w:t>Windows 10, Unattended robot license, Microsoft Excel, Gmail account</w:t>
             </w:r>
@@ -2972,16 +2767,12 @@
               <w:rPr>
                 <w:rFonts w:asciiTheme="minorHAnsi" w:eastAsia="Arial Unicode MS" w:hAnsiTheme="minorHAnsi"/>
                 <w:color w:val="000000" w:themeColor="text1"/>
-                <w:sz w:val="22"/>
-                <w:szCs w:val="22"/>
-              </w:rPr>
-            </w:pPr>
-            <w:r>
-              <w:rPr>
-                <w:rFonts w:asciiTheme="minorHAnsi" w:eastAsia="Arial Unicode MS" w:hAnsiTheme="minorHAnsi"/>
-                <w:color w:val="000000" w:themeColor="text1"/>
-                <w:sz w:val="22"/>
-                <w:szCs w:val="22"/>
+              </w:rPr>
+            </w:pPr>
+            <w:r>
+              <w:rPr>
+                <w:rFonts w:asciiTheme="minorHAnsi" w:eastAsia="Arial Unicode MS" w:hAnsiTheme="minorHAnsi"/>
+                <w:color w:val="000000" w:themeColor="text1"/>
               </w:rPr>
               <w:t>Repository for project</w:t>
             </w:r>
@@ -3004,16 +2795,12 @@
               <w:rPr>
                 <w:rFonts w:asciiTheme="minorHAnsi" w:eastAsia="Times New Roman" w:hAnsiTheme="minorHAnsi"/>
                 <w:color w:val="000000" w:themeColor="text1"/>
-                <w:sz w:val="22"/>
-                <w:szCs w:val="22"/>
               </w:rPr>
             </w:pPr>
             <w:r>
               <w:rPr>
                 <w:rFonts w:asciiTheme="minorHAnsi" w:eastAsia="Times New Roman" w:hAnsiTheme="minorHAnsi"/>
                 <w:color w:val="000000" w:themeColor="text1"/>
-                <w:sz w:val="22"/>
-                <w:szCs w:val="22"/>
               </w:rPr>
               <w:t>https://github.com/Tessy8/Company_Shelf</w:t>
             </w:r>
@@ -3038,16 +2825,12 @@
               <w:rPr>
                 <w:rFonts w:asciiTheme="minorHAnsi" w:eastAsia="Arial Unicode MS" w:hAnsiTheme="minorHAnsi"/>
                 <w:color w:val="000000" w:themeColor="text1"/>
-                <w:sz w:val="22"/>
-                <w:szCs w:val="22"/>
-              </w:rPr>
-            </w:pPr>
-            <w:r>
-              <w:rPr>
-                <w:rFonts w:asciiTheme="minorHAnsi" w:eastAsia="Arial Unicode MS" w:hAnsiTheme="minorHAnsi"/>
-                <w:color w:val="000000" w:themeColor="text1"/>
-                <w:sz w:val="22"/>
-                <w:szCs w:val="22"/>
+              </w:rPr>
+            </w:pPr>
+            <w:r>
+              <w:rPr>
+                <w:rFonts w:asciiTheme="minorHAnsi" w:eastAsia="Arial Unicode MS" w:hAnsiTheme="minorHAnsi"/>
+                <w:color w:val="000000" w:themeColor="text1"/>
                 <w:shd w:val="clear" w:color="auto" w:fill="FFFFFF"/>
               </w:rPr>
               <w:t>Configuration method</w:t>
@@ -3071,16 +2854,12 @@
               <w:rPr>
                 <w:rFonts w:asciiTheme="minorHAnsi" w:eastAsia="Arial Unicode MS" w:hAnsiTheme="minorHAnsi"/>
                 <w:color w:val="000000" w:themeColor="text1"/>
-                <w:sz w:val="22"/>
-                <w:szCs w:val="22"/>
-              </w:rPr>
-            </w:pPr>
-            <w:r>
-              <w:rPr>
-                <w:rFonts w:asciiTheme="minorHAnsi" w:eastAsia="Arial Unicode MS" w:hAnsiTheme="minorHAnsi"/>
-                <w:color w:val="000000" w:themeColor="text1"/>
-                <w:sz w:val="22"/>
-                <w:szCs w:val="22"/>
+              </w:rPr>
+            </w:pPr>
+            <w:r>
+              <w:rPr>
+                <w:rFonts w:asciiTheme="minorHAnsi" w:eastAsia="Arial Unicode MS" w:hAnsiTheme="minorHAnsi"/>
+                <w:color w:val="000000" w:themeColor="text1"/>
               </w:rPr>
               <w:t>N/A</w:t>
             </w:r>
@@ -3108,16 +2887,12 @@
               <w:rPr>
                 <w:rFonts w:asciiTheme="minorHAnsi" w:eastAsia="Arial Unicode MS" w:hAnsiTheme="minorHAnsi"/>
                 <w:color w:val="000000" w:themeColor="text1"/>
-                <w:sz w:val="22"/>
-                <w:szCs w:val="22"/>
-              </w:rPr>
-            </w:pPr>
-            <w:r>
-              <w:rPr>
-                <w:rFonts w:asciiTheme="minorHAnsi" w:eastAsia="Arial Unicode MS" w:hAnsiTheme="minorHAnsi"/>
-                <w:color w:val="000000" w:themeColor="text1"/>
-                <w:sz w:val="22"/>
-                <w:szCs w:val="22"/>
+              </w:rPr>
+            </w:pPr>
+            <w:r>
+              <w:rPr>
+                <w:rFonts w:asciiTheme="minorHAnsi" w:eastAsia="Arial Unicode MS" w:hAnsiTheme="minorHAnsi"/>
+                <w:color w:val="000000" w:themeColor="text1"/>
               </w:rPr>
               <w:t>Configuration details</w:t>
             </w:r>
@@ -3141,16 +2916,12 @@
               <w:rPr>
                 <w:rFonts w:asciiTheme="minorHAnsi" w:eastAsia="Arial Unicode MS" w:hAnsiTheme="minorHAnsi"/>
                 <w:color w:val="000000" w:themeColor="text1"/>
-                <w:sz w:val="22"/>
-                <w:szCs w:val="22"/>
-              </w:rPr>
-            </w:pPr>
-            <w:r>
-              <w:rPr>
-                <w:rFonts w:asciiTheme="minorHAnsi" w:eastAsia="Arial Unicode MS" w:hAnsiTheme="minorHAnsi"/>
-                <w:color w:val="000000" w:themeColor="text1"/>
-                <w:sz w:val="22"/>
-                <w:szCs w:val="22"/>
+              </w:rPr>
+            </w:pPr>
+            <w:r>
+              <w:rPr>
+                <w:rFonts w:asciiTheme="minorHAnsi" w:eastAsia="Arial Unicode MS" w:hAnsiTheme="minorHAnsi"/>
+                <w:color w:val="000000" w:themeColor="text1"/>
               </w:rPr>
               <w:t>N/A</w:t>
             </w:r>
@@ -3179,16 +2950,12 @@
               <w:rPr>
                 <w:rFonts w:asciiTheme="minorHAnsi" w:eastAsia="Arial Unicode MS" w:hAnsiTheme="minorHAnsi"/>
                 <w:color w:val="000000" w:themeColor="text1"/>
-                <w:sz w:val="22"/>
-                <w:szCs w:val="22"/>
-              </w:rPr>
-            </w:pPr>
-            <w:r>
-              <w:rPr>
-                <w:rFonts w:asciiTheme="minorHAnsi" w:eastAsia="Arial Unicode MS" w:hAnsiTheme="minorHAnsi"/>
-                <w:color w:val="000000" w:themeColor="text1"/>
-                <w:sz w:val="22"/>
-                <w:szCs w:val="22"/>
+              </w:rPr>
+            </w:pPr>
+            <w:r>
+              <w:rPr>
+                <w:rFonts w:asciiTheme="minorHAnsi" w:eastAsia="Arial Unicode MS" w:hAnsiTheme="minorHAnsi"/>
+                <w:color w:val="000000" w:themeColor="text1"/>
                 <w:shd w:val="clear" w:color="auto" w:fill="FFFFFF"/>
               </w:rPr>
               <w:t xml:space="preserve">List of reused components </w:t>
@@ -3213,8 +2980,6 @@
                 <w:rFonts w:asciiTheme="minorHAnsi" w:eastAsia="Arial Unicode MS" w:hAnsiTheme="minorHAnsi"/>
                 <w:i/>
                 <w:color w:val="000000" w:themeColor="text1"/>
-                <w:sz w:val="22"/>
-                <w:szCs w:val="22"/>
               </w:rPr>
             </w:pPr>
             <w:r>
@@ -3224,8 +2989,6 @@
                 <w:bCs/>
                 <w:i/>
                 <w:color w:val="000000" w:themeColor="text1"/>
-                <w:sz w:val="22"/>
-                <w:szCs w:val="22"/>
                 <w:shd w:val="clear" w:color="auto" w:fill="FFFFFF"/>
               </w:rPr>
               <w:t xml:space="preserve">Component name: </w:t>
@@ -3235,8 +2998,6 @@
                 <w:rFonts w:asciiTheme="minorHAnsi" w:eastAsia="Arial Unicode MS" w:hAnsiTheme="minorHAnsi"/>
                 <w:i/>
                 <w:color w:val="000000" w:themeColor="text1"/>
-                <w:sz w:val="22"/>
-                <w:szCs w:val="22"/>
                 <w:shd w:val="clear" w:color="auto" w:fill="FFFFFF"/>
               </w:rPr>
               <w:t>N/A</w:t>
@@ -3268,8 +3029,6 @@
               <w:rPr>
                 <w:rFonts w:asciiTheme="minorHAnsi" w:eastAsia="Arial Unicode MS" w:hAnsiTheme="minorHAnsi"/>
                 <w:color w:val="000000" w:themeColor="text1"/>
-                <w:sz w:val="22"/>
-                <w:szCs w:val="22"/>
               </w:rPr>
             </w:pPr>
           </w:p>
@@ -3292,8 +3051,6 @@
                 <w:rFonts w:asciiTheme="minorHAnsi" w:eastAsia="Arial Unicode MS" w:hAnsiTheme="minorHAnsi"/>
                 <w:i/>
                 <w:color w:val="000000" w:themeColor="text1"/>
-                <w:sz w:val="22"/>
-                <w:szCs w:val="22"/>
               </w:rPr>
             </w:pPr>
             <w:r>
@@ -3302,8 +3059,6 @@
                 <w:b/>
                 <w:i/>
                 <w:color w:val="000000" w:themeColor="text1"/>
-                <w:sz w:val="22"/>
-                <w:szCs w:val="22"/>
               </w:rPr>
               <w:t>Description / comments:</w:t>
             </w:r>
@@ -3312,8 +3067,6 @@
                 <w:rFonts w:asciiTheme="minorHAnsi" w:eastAsia="Arial Unicode MS" w:hAnsiTheme="minorHAnsi"/>
                 <w:i/>
                 <w:color w:val="000000" w:themeColor="text1"/>
-                <w:sz w:val="22"/>
-                <w:szCs w:val="22"/>
               </w:rPr>
               <w:t xml:space="preserve"> </w:t>
             </w:r>
@@ -3322,8 +3075,6 @@
                 <w:rFonts w:asciiTheme="minorHAnsi" w:eastAsia="Arial Unicode MS" w:hAnsiTheme="minorHAnsi"/>
                 <w:i/>
                 <w:color w:val="000000" w:themeColor="text1"/>
-                <w:sz w:val="22"/>
-                <w:szCs w:val="22"/>
               </w:rPr>
               <w:t>N/A</w:t>
             </w:r>
@@ -3351,16 +3102,12 @@
               <w:rPr>
                 <w:rFonts w:asciiTheme="minorHAnsi" w:eastAsia="Arial Unicode MS" w:hAnsiTheme="minorHAnsi"/>
                 <w:color w:val="000000" w:themeColor="text1"/>
-                <w:sz w:val="22"/>
-                <w:szCs w:val="22"/>
-              </w:rPr>
-            </w:pPr>
-            <w:r>
-              <w:rPr>
-                <w:rFonts w:asciiTheme="minorHAnsi" w:eastAsia="Arial Unicode MS" w:hAnsiTheme="minorHAnsi"/>
-                <w:color w:val="000000" w:themeColor="text1"/>
-                <w:sz w:val="22"/>
-                <w:szCs w:val="22"/>
+              </w:rPr>
+            </w:pPr>
+            <w:r>
+              <w:rPr>
+                <w:rFonts w:asciiTheme="minorHAnsi" w:eastAsia="Arial Unicode MS" w:hAnsiTheme="minorHAnsi"/>
+                <w:color w:val="000000" w:themeColor="text1"/>
                 <w:shd w:val="clear" w:color="auto" w:fill="FFFFFF"/>
               </w:rPr>
               <w:t>Login Level</w:t>
@@ -3385,16 +3132,12 @@
                 <w:rFonts w:asciiTheme="minorHAnsi" w:eastAsia="Arial Unicode MS" w:hAnsiTheme="minorHAnsi"/>
                 <w:i/>
                 <w:color w:val="000000" w:themeColor="text1"/>
-                <w:sz w:val="22"/>
-                <w:szCs w:val="22"/>
-              </w:rPr>
-            </w:pPr>
-            <w:r>
-              <w:rPr>
-                <w:rFonts w:asciiTheme="minorHAnsi" w:eastAsia="Arial Unicode MS" w:hAnsiTheme="minorHAnsi"/>
-                <w:color w:val="000000" w:themeColor="text1"/>
-                <w:sz w:val="22"/>
-                <w:szCs w:val="22"/>
+              </w:rPr>
+            </w:pPr>
+            <w:r>
+              <w:rPr>
+                <w:rFonts w:asciiTheme="minorHAnsi" w:eastAsia="Arial Unicode MS" w:hAnsiTheme="minorHAnsi"/>
+                <w:color w:val="000000" w:themeColor="text1"/>
               </w:rPr>
               <w:t>N/A</w:t>
             </w:r>
@@ -3423,16 +3166,12 @@
               <w:rPr>
                 <w:rFonts w:asciiTheme="minorHAnsi" w:eastAsia="Arial Unicode MS" w:hAnsiTheme="minorHAnsi"/>
                 <w:color w:val="000000" w:themeColor="text1"/>
-                <w:sz w:val="22"/>
-                <w:szCs w:val="22"/>
-              </w:rPr>
-            </w:pPr>
-            <w:r>
-              <w:rPr>
-                <w:rFonts w:asciiTheme="minorHAnsi" w:eastAsia="Arial Unicode MS" w:hAnsiTheme="minorHAnsi"/>
-                <w:color w:val="000000" w:themeColor="text1"/>
-                <w:sz w:val="22"/>
-                <w:szCs w:val="22"/>
+              </w:rPr>
+            </w:pPr>
+            <w:r>
+              <w:rPr>
+                <w:rFonts w:asciiTheme="minorHAnsi" w:eastAsia="Arial Unicode MS" w:hAnsiTheme="minorHAnsi"/>
+                <w:color w:val="000000" w:themeColor="text1"/>
               </w:rPr>
               <w:t xml:space="preserve">Details about automation </w:t>
             </w:r>
@@ -3456,16 +3195,12 @@
                 <w:rFonts w:asciiTheme="minorHAnsi" w:eastAsia="Arial Unicode MS" w:hAnsiTheme="minorHAnsi"/>
                 <w:i/>
                 <w:color w:val="000000" w:themeColor="text1"/>
-                <w:sz w:val="22"/>
-                <w:szCs w:val="22"/>
-              </w:rPr>
-            </w:pPr>
-            <w:r>
-              <w:rPr>
-                <w:rFonts w:asciiTheme="minorHAnsi" w:eastAsia="Arial Unicode MS" w:hAnsiTheme="minorHAnsi"/>
-                <w:color w:val="000000" w:themeColor="text1"/>
-                <w:sz w:val="22"/>
-                <w:szCs w:val="22"/>
+              </w:rPr>
+            </w:pPr>
+            <w:r>
+              <w:rPr>
+                <w:rFonts w:asciiTheme="minorHAnsi" w:eastAsia="Arial Unicode MS" w:hAnsiTheme="minorHAnsi"/>
+                <w:color w:val="000000" w:themeColor="text1"/>
               </w:rPr>
               <w:t>UiPath Apps was used to design the interface for a friendly experience. Gmail credentials needed to send emails.</w:t>
             </w:r>
@@ -3493,16 +3228,12 @@
               <w:rPr>
                 <w:rFonts w:asciiTheme="minorHAnsi" w:eastAsia="Arial Unicode MS" w:hAnsiTheme="minorHAnsi"/>
                 <w:color w:val="000000" w:themeColor="text1"/>
-                <w:sz w:val="22"/>
-                <w:szCs w:val="22"/>
-              </w:rPr>
-            </w:pPr>
-            <w:r>
-              <w:rPr>
-                <w:rFonts w:asciiTheme="minorHAnsi" w:eastAsia="Arial Unicode MS" w:hAnsiTheme="minorHAnsi"/>
-                <w:color w:val="000000" w:themeColor="text1"/>
-                <w:sz w:val="22"/>
-                <w:szCs w:val="22"/>
+              </w:rPr>
+            </w:pPr>
+            <w:r>
+              <w:rPr>
+                <w:rFonts w:asciiTheme="minorHAnsi" w:eastAsia="Arial Unicode MS" w:hAnsiTheme="minorHAnsi"/>
+                <w:color w:val="000000" w:themeColor="text1"/>
               </w:rPr>
               <w:t xml:space="preserve">In case of FOR, can the user operate the computer while the robot is running? </w:t>
             </w:r>
@@ -3526,16 +3257,12 @@
               <w:rPr>
                 <w:rFonts w:asciiTheme="minorHAnsi" w:eastAsia="Arial Unicode MS" w:hAnsiTheme="minorHAnsi"/>
                 <w:color w:val="000000" w:themeColor="text1"/>
-                <w:sz w:val="22"/>
-                <w:szCs w:val="22"/>
-              </w:rPr>
-            </w:pPr>
-            <w:r>
-              <w:rPr>
-                <w:rFonts w:asciiTheme="minorHAnsi" w:eastAsia="Arial Unicode MS" w:hAnsiTheme="minorHAnsi"/>
-                <w:color w:val="000000" w:themeColor="text1"/>
-                <w:sz w:val="22"/>
-                <w:szCs w:val="22"/>
+              </w:rPr>
+            </w:pPr>
+            <w:r>
+              <w:rPr>
+                <w:rFonts w:asciiTheme="minorHAnsi" w:eastAsia="Arial Unicode MS" w:hAnsiTheme="minorHAnsi"/>
+                <w:color w:val="000000" w:themeColor="text1"/>
               </w:rPr>
               <w:t>Yes</w:t>
             </w:r>
@@ -3564,16 +3291,12 @@
               <w:rPr>
                 <w:rFonts w:asciiTheme="minorHAnsi" w:eastAsia="Arial Unicode MS" w:hAnsiTheme="minorHAnsi"/>
                 <w:color w:val="000000" w:themeColor="text1"/>
-                <w:sz w:val="22"/>
-                <w:szCs w:val="22"/>
-              </w:rPr>
-            </w:pPr>
-            <w:r>
-              <w:rPr>
-                <w:rFonts w:asciiTheme="minorHAnsi" w:eastAsia="Arial Unicode MS" w:hAnsiTheme="minorHAnsi"/>
-                <w:color w:val="000000" w:themeColor="text1"/>
-                <w:sz w:val="22"/>
-                <w:szCs w:val="22"/>
+              </w:rPr>
+            </w:pPr>
+            <w:r>
+              <w:rPr>
+                <w:rFonts w:asciiTheme="minorHAnsi" w:eastAsia="Arial Unicode MS" w:hAnsiTheme="minorHAnsi"/>
+                <w:color w:val="000000" w:themeColor="text1"/>
               </w:rPr>
               <w:t>Custom error logs defined in the workflows</w:t>
             </w:r>
@@ -3599,16 +3322,12 @@
                 <w:b/>
                 <w:i/>
                 <w:color w:val="000000" w:themeColor="text1"/>
-                <w:sz w:val="22"/>
-                <w:szCs w:val="22"/>
-              </w:rPr>
-            </w:pPr>
-            <w:r>
-              <w:rPr>
-                <w:rFonts w:asciiTheme="minorHAnsi" w:eastAsia="Arial Unicode MS" w:hAnsiTheme="minorHAnsi"/>
-                <w:color w:val="000000" w:themeColor="text1"/>
-                <w:sz w:val="22"/>
-                <w:szCs w:val="22"/>
+              </w:rPr>
+            </w:pPr>
+            <w:r>
+              <w:rPr>
+                <w:rFonts w:asciiTheme="minorHAnsi" w:eastAsia="Arial Unicode MS" w:hAnsiTheme="minorHAnsi"/>
+                <w:color w:val="000000" w:themeColor="text1"/>
               </w:rPr>
               <w:t>N/A</w:t>
             </w:r>
@@ -3637,16 +3356,12 @@
                 <w:b w:val="0"/>
                 <w:bCs w:val="0"/>
                 <w:color w:val="000000" w:themeColor="text1"/>
-                <w:sz w:val="22"/>
-                <w:szCs w:val="22"/>
               </w:rPr>
             </w:pPr>
             <w:r>
               <w:rPr>
                 <w:rFonts w:asciiTheme="majorHAnsi" w:eastAsia="Arial Unicode MS" w:hAnsiTheme="majorHAnsi" w:cstheme="majorHAnsi"/>
                 <w:color w:val="auto"/>
-                <w:sz w:val="22"/>
-                <w:szCs w:val="22"/>
               </w:rPr>
               <w:t>Frequent errors found in the development phase</w:t>
             </w:r>
@@ -3668,16 +3383,12 @@
               <w:rPr>
                 <w:rFonts w:asciiTheme="minorHAnsi" w:eastAsia="Arial Unicode MS" w:hAnsiTheme="minorHAnsi"/>
                 <w:color w:val="000000" w:themeColor="text1"/>
-                <w:sz w:val="22"/>
-                <w:szCs w:val="22"/>
-              </w:rPr>
-            </w:pPr>
-            <w:r>
-              <w:rPr>
-                <w:rFonts w:asciiTheme="minorHAnsi" w:eastAsia="Arial Unicode MS" w:hAnsiTheme="minorHAnsi"/>
-                <w:color w:val="000000" w:themeColor="text1"/>
-                <w:sz w:val="22"/>
-                <w:szCs w:val="22"/>
+              </w:rPr>
+            </w:pPr>
+            <w:r>
+              <w:rPr>
+                <w:rFonts w:asciiTheme="minorHAnsi" w:eastAsia="Arial Unicode MS" w:hAnsiTheme="minorHAnsi"/>
+                <w:color w:val="000000" w:themeColor="text1"/>
               </w:rPr>
               <w:t>No internet connection</w:t>
             </w:r>
@@ -3688,36 +3399,14 @@
               <w:rPr>
                 <w:rFonts w:asciiTheme="minorHAnsi" w:eastAsia="Arial Unicode MS" w:hAnsiTheme="minorHAnsi"/>
                 <w:color w:val="000000" w:themeColor="text1"/>
-                <w:sz w:val="22"/>
-                <w:szCs w:val="22"/>
-              </w:rPr>
-            </w:pPr>
-            <w:r>
-              <w:rPr>
-                <w:rFonts w:asciiTheme="minorHAnsi" w:eastAsia="Arial Unicode MS" w:hAnsiTheme="minorHAnsi"/>
-                <w:color w:val="000000" w:themeColor="text1"/>
-                <w:sz w:val="22"/>
-                <w:szCs w:val="22"/>
-              </w:rPr>
-              <w:t>API</w:t>
-            </w:r>
-            <w:r>
-              <w:rPr>
-                <w:rFonts w:asciiTheme="minorHAnsi" w:eastAsia="Arial Unicode MS" w:hAnsiTheme="minorHAnsi"/>
-                <w:color w:val="000000" w:themeColor="text1"/>
-                <w:sz w:val="22"/>
-                <w:szCs w:val="22"/>
-              </w:rPr>
-              <w:t xml:space="preserve"> call quota reached</w:t>
-            </w:r>
-            <w:r>
-              <w:rPr>
-                <w:rFonts w:asciiTheme="minorHAnsi" w:eastAsia="Arial Unicode MS" w:hAnsiTheme="minorHAnsi"/>
-                <w:color w:val="000000" w:themeColor="text1"/>
-                <w:sz w:val="22"/>
-                <w:szCs w:val="22"/>
-              </w:rPr>
-              <w:t xml:space="preserve"> for entities.</w:t>
+              </w:rPr>
+            </w:pPr>
+            <w:r>
+              <w:rPr>
+                <w:rFonts w:asciiTheme="minorHAnsi" w:eastAsia="Arial Unicode MS" w:hAnsiTheme="minorHAnsi"/>
+                <w:color w:val="000000" w:themeColor="text1"/>
+              </w:rPr>
+              <w:t>API call quota reached for entities.</w:t>
             </w:r>
           </w:p>
         </w:tc>
@@ -3745,16 +3434,12 @@
                 <w:b w:val="0"/>
                 <w:bCs w:val="0"/>
                 <w:color w:val="000000" w:themeColor="text1"/>
-                <w:sz w:val="22"/>
-                <w:szCs w:val="22"/>
               </w:rPr>
             </w:pPr>
             <w:r>
               <w:rPr>
                 <w:rFonts w:asciiTheme="majorHAnsi" w:eastAsia="Arial Unicode MS" w:hAnsiTheme="majorHAnsi" w:cstheme="majorHAnsi"/>
                 <w:color w:val="auto"/>
-                <w:sz w:val="22"/>
-                <w:szCs w:val="22"/>
               </w:rPr>
               <w:t>Workarounds used in the automation phase</w:t>
             </w:r>
@@ -3776,16 +3461,12 @@
               <w:rPr>
                 <w:rFonts w:asciiTheme="minorHAnsi" w:eastAsia="Arial Unicode MS" w:hAnsiTheme="minorHAnsi"/>
                 <w:color w:val="000000" w:themeColor="text1"/>
-                <w:sz w:val="22"/>
-                <w:szCs w:val="22"/>
-              </w:rPr>
-            </w:pPr>
-            <w:r>
-              <w:rPr>
-                <w:rFonts w:asciiTheme="minorHAnsi" w:eastAsia="Arial Unicode MS" w:hAnsiTheme="minorHAnsi"/>
-                <w:color w:val="000000" w:themeColor="text1"/>
-                <w:sz w:val="22"/>
-                <w:szCs w:val="22"/>
+              </w:rPr>
+            </w:pPr>
+            <w:r>
+              <w:rPr>
+                <w:rFonts w:asciiTheme="minorHAnsi" w:eastAsia="Arial Unicode MS" w:hAnsiTheme="minorHAnsi"/>
+                <w:color w:val="000000" w:themeColor="text1"/>
               </w:rPr>
               <w:t xml:space="preserve">Capability to group customers for sending bulk emails. </w:t>
             </w:r>
@@ -3840,7 +3521,6 @@
           <w:lang w:val=""/>
         </w:rPr>
       </w:pPr>
-      <w:proofErr w:type="spellStart"/>
       <w:r>
         <w:rPr>
           <w:b/>
@@ -3850,19 +3530,7 @@
           <w:u w:val="single"/>
           <w:lang w:val="en-US"/>
         </w:rPr>
-        <w:t>SendEmail_DS</w:t>
-      </w:r>
-      <w:proofErr w:type="spellEnd"/>
-      <w:r>
-        <w:rPr>
-          <w:b/>
-          <w:bCs/>
-          <w:sz w:val="24"/>
-          <w:szCs w:val="24"/>
-          <w:u w:val="single"/>
-          <w:lang w:val="en-US"/>
-        </w:rPr>
-        <w:t>:</w:t>
+        <w:t>SendEmail_DS:</w:t>
       </w:r>
       <w:r>
         <w:rPr>
@@ -4007,9 +3675,9 @@
         <w:tblLook w:val="04A0" w:firstRow="1" w:lastRow="0" w:firstColumn="1" w:lastColumn="0" w:noHBand="0" w:noVBand="1"/>
       </w:tblPr>
       <w:tblGrid>
-        <w:gridCol w:w="1891"/>
-        <w:gridCol w:w="2066"/>
-        <w:gridCol w:w="1227"/>
+        <w:gridCol w:w="2195"/>
+        <w:gridCol w:w="2402"/>
+        <w:gridCol w:w="1411"/>
       </w:tblGrid>
       <w:tr>
         <w:trPr>
@@ -4637,7 +4305,6 @@
           <w:lang w:val=""/>
         </w:rPr>
       </w:pPr>
-      <w:proofErr w:type="spellStart"/>
       <w:r>
         <w:rPr>
           <w:b/>
@@ -4650,7 +4317,6 @@
         <w:lastRenderedPageBreak/>
         <w:t>DownloadSheets</w:t>
       </w:r>
-      <w:proofErr w:type="spellEnd"/>
       <w:r>
         <w:rPr>
           <w:b/>
@@ -4799,13 +4465,6 @@
     </w:p>
     <w:p>
       <w:pPr>
-        <w:rPr>
-          <w:lang w:val="en-US"/>
-        </w:rPr>
-      </w:pPr>
-    </w:p>
-    <w:p>
-      <w:pPr>
         <w:ind w:left="360"/>
         <w:rPr>
           <w:rFonts w:ascii="Calibri Light (Headings)" w:eastAsia="Calibri Light (Headings)" w:hAnsi="Calibri Light (Headings)" w:cs="Calibri Light (Headings)"/>
@@ -4841,23 +4500,21 @@
         <w:tab/>
         <w:t xml:space="preserve"> </w:t>
       </w:r>
-      <w:proofErr w:type="gramStart"/>
       <w:r>
         <w:rPr>
           <w:rFonts w:ascii="Calibri Light (Headings)" w:eastAsia="Calibri Light (Headings)" w:hAnsi="Calibri Light (Headings)" w:cs="Calibri Light (Headings)"/>
           <w:color w:val="000000"/>
           <w:lang w:val=""/>
         </w:rPr>
-        <w:t>UiPath.DataService.Activities</w:t>
-      </w:r>
-      <w:proofErr w:type="gramEnd"/>
+        <w:t>UiPath.DataService. Activities</w:t>
+      </w:r>
       <w:r>
         <w:rPr>
           <w:rFonts w:ascii="Calibri Light (Headings)" w:eastAsia="Calibri Light (Headings)" w:hAnsi="Calibri Light (Headings)" w:cs="Calibri Light (Headings)"/>
           <w:color w:val="000000"/>
           <w:lang w:val=""/>
         </w:rPr>
-        <w:t>:   [21.10.1]</w:t>
+        <w:t>: [21.10.1]</w:t>
       </w:r>
       <w:r>
         <w:rPr>
@@ -4875,7 +4532,7 @@
           <w:lang w:val=""/>
         </w:rPr>
         <w:tab/>
-        <w:t xml:space="preserve"> UiPath.Excel.Activities:   [2.12.3]</w:t>
+        <w:t xml:space="preserve"> UiPath.Excel.Activities: [2.12.3] </w:t>
       </w:r>
       <w:r>
         <w:rPr>
@@ -4883,7 +4540,8 @@
           <w:color w:val="000000"/>
           <w:lang w:val=""/>
         </w:rPr>
-        <w:t xml:space="preserve"> </w:t>
+        <w:br/>
+        <w:t>•</w:t>
       </w:r>
       <w:r>
         <w:rPr>
@@ -4891,8 +4549,8 @@
           <w:color w:val="000000"/>
           <w:lang w:val=""/>
         </w:rPr>
-        <w:br/>
-        <w:t>•</w:t>
+        <w:tab/>
+        <w:t xml:space="preserve"> UiPath.Mail.Activities: [1.15.2]</w:t>
       </w:r>
       <w:r>
         <w:rPr>
@@ -4900,8 +4558,8 @@
           <w:color w:val="000000"/>
           <w:lang w:val=""/>
         </w:rPr>
-        <w:tab/>
-        <w:t xml:space="preserve"> UiPath.Mail.Activities:   [1.15.2]</w:t>
+        <w:br/>
+        <w:t>•</w:t>
       </w:r>
       <w:r>
         <w:rPr>
@@ -4909,8 +4567,8 @@
           <w:color w:val="000000"/>
           <w:lang w:val=""/>
         </w:rPr>
-        <w:br/>
-        <w:t>•</w:t>
+        <w:tab/>
+        <w:t xml:space="preserve"> UiPath.System.Activities: [22.4.1]</w:t>
       </w:r>
       <w:r>
         <w:rPr>
@@ -4918,8 +4576,8 @@
           <w:color w:val="000000"/>
           <w:lang w:val=""/>
         </w:rPr>
-        <w:tab/>
-        <w:t xml:space="preserve"> UiPath.System.Activities:   [22.4.1]</w:t>
+        <w:br/>
+        <w:t>•</w:t>
       </w:r>
       <w:r>
         <w:rPr>
@@ -4927,26 +4585,285 @@
           <w:color w:val="000000"/>
           <w:lang w:val=""/>
         </w:rPr>
-        <w:br/>
-        <w:t>•</w:t>
-      </w:r>
-      <w:r>
+        <w:tab/>
+        <w:t xml:space="preserve"> UiPath.UIAutomation.Activities: [22.4.5]</w:t>
+      </w:r>
+    </w:p>
+    <w:p>
+      <w:pPr>
         <w:rPr>
           <w:rFonts w:ascii="Calibri Light (Headings)" w:eastAsia="Calibri Light (Headings)" w:hAnsi="Calibri Light (Headings)" w:cs="Calibri Light (Headings)"/>
           <w:color w:val="000000"/>
           <w:lang w:val=""/>
         </w:rPr>
-        <w:tab/>
-        <w:t xml:space="preserve"> UiPath.UIAutomation.Activities:   [22.4.5]</w:t>
+      </w:pPr>
+      <w:r>
+        <w:rPr>
+          <w:b/>
+          <w:bCs/>
+          <w:sz w:val="24"/>
+          <w:szCs w:val="24"/>
+          <w:u w:val="single"/>
+          <w:lang w:val="en-US"/>
+        </w:rPr>
+        <w:t>SendBirthdayEmailMsg</w:t>
+      </w:r>
+      <w:r>
+        <w:rPr>
+          <w:b/>
+          <w:bCs/>
+          <w:sz w:val="24"/>
+          <w:szCs w:val="24"/>
+          <w:u w:val="single"/>
+          <w:lang w:val="en-US"/>
+        </w:rPr>
+        <w:t>:</w:t>
+      </w:r>
+      <w:r>
+        <w:rPr>
+          <w:lang w:val="en-US"/>
+        </w:rPr>
+        <w:t xml:space="preserve"> </w:t>
+      </w:r>
+      <w:r>
+        <w:rPr>
+          <w:rFonts w:ascii="Calibri Light (Headings)" w:eastAsia="Calibri Light (Headings)" w:hAnsi="Calibri Light (Headings)" w:cs="Calibri Light (Headings)"/>
+          <w:color w:val="000000"/>
+          <w:lang w:val=""/>
+        </w:rPr>
+        <w:t xml:space="preserve">This workflow </w:t>
+      </w:r>
+      <w:r>
+        <w:rPr>
+          <w:rFonts w:ascii="Calibri Light (Headings)" w:eastAsia="Calibri Light (Headings)" w:hAnsi="Calibri Light (Headings)" w:cs="Calibri Light (Headings)"/>
+          <w:color w:val="000000"/>
+          <w:lang w:val=""/>
+        </w:rPr>
+        <w:t>is scheduled to run daily. It sends emails to customers and employees on their birthdays.</w:t>
       </w:r>
     </w:p>
     <w:p>
       <w:pPr>
+        <w:pStyle w:val="ListParagraph"/>
+        <w:numPr>
+          <w:ilvl w:val="0"/>
+          <w:numId w:val="5"/>
+        </w:numPr>
+        <w:rPr>
+          <w:lang w:val="en-US"/>
+        </w:rPr>
+      </w:pPr>
+      <w:r>
+        <w:rPr>
+          <w:rFonts w:ascii="Calibri Light (Headings)" w:eastAsia="Calibri Light (Headings)" w:hAnsi="Calibri Light (Headings)" w:cs="Calibri Light (Headings)"/>
+          <w:color w:val="000000"/>
+          <w:lang w:val=""/>
+        </w:rPr>
+        <w:t>Initialize counter variable to keep track when querying records (Query record as a max of 1000, Counter helps to terminate the loop after 10000 records have been queried.)</w:t>
+      </w:r>
+    </w:p>
+    <w:p>
+      <w:pPr>
+        <w:pStyle w:val="ListParagraph"/>
+        <w:numPr>
+          <w:ilvl w:val="0"/>
+          <w:numId w:val="5"/>
+        </w:numPr>
+        <w:rPr>
+          <w:lang w:val="en-US"/>
+        </w:rPr>
+      </w:pPr>
+      <w:r>
+        <w:rPr>
+          <w:rFonts w:ascii="Calibri Light (Headings)" w:eastAsia="Calibri Light (Headings)" w:hAnsi="Calibri Light (Headings)" w:cs="Calibri Light (Headings)"/>
+          <w:color w:val="000000"/>
+          <w:lang w:val=""/>
+        </w:rPr>
+        <w:t>Queries data service entities to get their details.</w:t>
+      </w:r>
+    </w:p>
+    <w:p>
+      <w:pPr>
+        <w:pStyle w:val="ListParagraph"/>
+        <w:numPr>
+          <w:ilvl w:val="0"/>
+          <w:numId w:val="5"/>
+        </w:numPr>
+        <w:rPr>
+          <w:lang w:val="en-US"/>
+        </w:rPr>
+      </w:pPr>
+      <w:r>
+        <w:rPr>
+          <w:rFonts w:ascii="Calibri Light (Headings)" w:eastAsia="Calibri Light (Headings)" w:hAnsi="Calibri Light (Headings)" w:cs="Calibri Light (Headings)"/>
+          <w:color w:val="000000"/>
+          <w:lang w:val=""/>
+        </w:rPr>
+        <w:t>If an email template exists in the birthday template sheet entity, the process loops through the list to check for birthdays that are the current day’s date and month.</w:t>
+      </w:r>
+    </w:p>
+    <w:p>
+      <w:pPr>
+        <w:pStyle w:val="ListParagraph"/>
+        <w:numPr>
+          <w:ilvl w:val="0"/>
+          <w:numId w:val="5"/>
+        </w:numPr>
+        <w:rPr>
+          <w:lang w:val="en-US"/>
+        </w:rPr>
+      </w:pPr>
+      <w:r>
+        <w:rPr>
+          <w:rFonts w:ascii="Calibri Light (Headings)" w:eastAsia="Calibri Light (Headings)" w:hAnsi="Calibri Light (Headings)" w:cs="Calibri Light (Headings)"/>
+          <w:color w:val="000000"/>
+          <w:lang w:val=""/>
+        </w:rPr>
+        <w:t>If found, an email is sent to the customer or employee if an email is found</w:t>
+      </w:r>
+      <w:r>
+        <w:rPr>
+          <w:rFonts w:ascii="Calibri Light (Headings)" w:eastAsia="Calibri Light (Headings)" w:hAnsi="Calibri Light (Headings)" w:cs="Calibri Light (Headings)"/>
+          <w:color w:val="000000"/>
+          <w:lang w:val=""/>
+        </w:rPr>
+        <w:t>.</w:t>
+      </w:r>
+    </w:p>
+    <w:p>
+      <w:pPr>
         <w:ind w:left="360"/>
         <w:rPr>
+          <w:rFonts w:ascii="Calibri Light (Headings)" w:eastAsia="Calibri Light (Headings)" w:hAnsi="Calibri Light (Headings)" w:cs="Calibri Light (Headings)"/>
+          <w:color w:val="000000"/>
+          <w:lang w:val=""/>
+        </w:rPr>
+      </w:pPr>
+      <w:r>
+        <w:rPr>
+          <w:b/>
+          <w:bCs/>
+          <w:sz w:val="24"/>
+          <w:szCs w:val="24"/>
           <w:lang w:val="en-US"/>
         </w:rPr>
-      </w:pPr>
+        <w:t>PROJECT DEPENDENCIES</w:t>
+      </w:r>
+      <w:r>
+        <w:rPr>
+          <w:rFonts w:ascii="Calibri Light (Headings)" w:eastAsia="Calibri Light (Headings)" w:hAnsi="Calibri Light (Headings)" w:cs="Calibri Light (Headings)"/>
+          <w:color w:val="000000"/>
+          <w:lang w:val=""/>
+        </w:rPr>
+        <w:br/>
+        <w:t>•</w:t>
+      </w:r>
+      <w:r>
+        <w:rPr>
+          <w:rFonts w:ascii="Calibri Light (Headings)" w:eastAsia="Calibri Light (Headings)" w:hAnsi="Calibri Light (Headings)" w:cs="Calibri Light (Headings)"/>
+          <w:color w:val="000000"/>
+          <w:lang w:val=""/>
+        </w:rPr>
+        <w:tab/>
+      </w:r>
+      <w:r>
+        <w:rPr>
+          <w:rFonts w:ascii="Calibri Light (Headings)" w:eastAsia="Calibri Light (Headings)" w:hAnsi="Calibri Light (Headings)" w:cs="Calibri Light (Headings)"/>
+          <w:color w:val="000000"/>
+          <w:lang w:val=""/>
+        </w:rPr>
+        <w:t>UiPath.Credentials.Activities:   [2.0.0]</w:t>
+      </w:r>
+      <w:r>
+        <w:rPr>
+          <w:rFonts w:ascii="Calibri Light (Headings)" w:eastAsia="Calibri Light (Headings)" w:hAnsi="Calibri Light (Headings)" w:cs="Calibri Light (Headings)"/>
+          <w:color w:val="000000"/>
+          <w:lang w:val=""/>
+        </w:rPr>
+        <w:br/>
+        <w:t>•</w:t>
+      </w:r>
+      <w:r>
+        <w:rPr>
+          <w:rFonts w:ascii="Calibri Light (Headings)" w:eastAsia="Calibri Light (Headings)" w:hAnsi="Calibri Light (Headings)" w:cs="Calibri Light (Headings)"/>
+          <w:color w:val="000000"/>
+          <w:lang w:val=""/>
+        </w:rPr>
+        <w:tab/>
+        <w:t>UiPath.DataService.Activities:   [21.10.1]</w:t>
+      </w:r>
+      <w:r>
+        <w:rPr>
+          <w:rFonts w:ascii="Calibri Light (Headings)" w:eastAsia="Calibri Light (Headings)" w:hAnsi="Calibri Light (Headings)" w:cs="Calibri Light (Headings)"/>
+          <w:color w:val="000000"/>
+          <w:lang w:val=""/>
+        </w:rPr>
+        <w:br/>
+        <w:t>•</w:t>
+      </w:r>
+      <w:r>
+        <w:rPr>
+          <w:rFonts w:ascii="Calibri Light (Headings)" w:eastAsia="Calibri Light (Headings)" w:hAnsi="Calibri Light (Headings)" w:cs="Calibri Light (Headings)"/>
+          <w:color w:val="000000"/>
+          <w:lang w:val=""/>
+        </w:rPr>
+        <w:tab/>
+        <w:t>UiPath.Excel.Activities:   [2.12.3]</w:t>
+      </w:r>
+      <w:r>
+        <w:rPr>
+          <w:rFonts w:ascii="Calibri Light (Headings)" w:eastAsia="Calibri Light (Headings)" w:hAnsi="Calibri Light (Headings)" w:cs="Calibri Light (Headings)"/>
+          <w:color w:val="000000"/>
+          <w:lang w:val=""/>
+        </w:rPr>
+        <w:br/>
+        <w:t>•</w:t>
+      </w:r>
+      <w:r>
+        <w:rPr>
+          <w:rFonts w:ascii="Calibri Light (Headings)" w:eastAsia="Calibri Light (Headings)" w:hAnsi="Calibri Light (Headings)" w:cs="Calibri Light (Headings)"/>
+          <w:color w:val="000000"/>
+          <w:lang w:val=""/>
+        </w:rPr>
+        <w:tab/>
+        <w:t>UiPath.Mail.Activities:   [1.15.2]</w:t>
+      </w:r>
+      <w:r>
+        <w:rPr>
+          <w:rFonts w:ascii="Calibri Light (Headings)" w:eastAsia="Calibri Light (Headings)" w:hAnsi="Calibri Light (Headings)" w:cs="Calibri Light (Headings)"/>
+          <w:color w:val="000000"/>
+          <w:lang w:val=""/>
+        </w:rPr>
+        <w:br/>
+        <w:t>•</w:t>
+      </w:r>
+      <w:r>
+        <w:rPr>
+          <w:rFonts w:ascii="Calibri Light (Headings)" w:eastAsia="Calibri Light (Headings)" w:hAnsi="Calibri Light (Headings)" w:cs="Calibri Light (Headings)"/>
+          <w:color w:val="000000"/>
+          <w:lang w:val=""/>
+        </w:rPr>
+        <w:tab/>
+        <w:t>UiPath.System.Activities:   [22.4.1]</w:t>
+      </w:r>
+      <w:r>
+        <w:rPr>
+          <w:rFonts w:ascii="Calibri Light (Headings)" w:eastAsia="Calibri Light (Headings)" w:hAnsi="Calibri Light (Headings)" w:cs="Calibri Light (Headings)"/>
+          <w:color w:val="000000"/>
+          <w:lang w:val=""/>
+        </w:rPr>
+        <w:br/>
+        <w:t>•</w:t>
+      </w:r>
+      <w:r>
+        <w:rPr>
+          <w:rFonts w:ascii="Calibri Light (Headings)" w:eastAsia="Calibri Light (Headings)" w:hAnsi="Calibri Light (Headings)" w:cs="Calibri Light (Headings)"/>
+          <w:color w:val="000000"/>
+          <w:lang w:val=""/>
+        </w:rPr>
+        <w:tab/>
+        <w:t>UiPath.UIAutomation.Activities:   [22.4.5]</w:t>
+      </w:r>
     </w:p>
     <w:p>
       <w:pPr>
@@ -4959,12 +4876,6 @@
           <w:lang w:val="en-US"/>
         </w:rPr>
       </w:pPr>
-      <w:r>
-        <w:rPr>
-          <w:lang w:val="en-US"/>
-        </w:rPr>
-        <w:br w:type="page"/>
-      </w:r>
     </w:p>
     <w:p>
       <w:pPr>
@@ -5076,21 +4987,7 @@
         <w:rPr>
           <w:rFonts w:eastAsia="Arial Unicode MS"/>
         </w:rPr>
-        <w:t xml:space="preserve"> - a component of the package, the workflow encapsulates a part of the project logic. The workflow can be of type: sequence, flowchart or state machine. A workflow is saved as an .</w:t>
-      </w:r>
-      <w:proofErr w:type="spellStart"/>
-      <w:r>
-        <w:rPr>
-          <w:rFonts w:eastAsia="Arial Unicode MS"/>
-        </w:rPr>
-        <w:t>xaml</w:t>
-      </w:r>
-      <w:proofErr w:type="spellEnd"/>
-      <w:r>
-        <w:rPr>
-          <w:rFonts w:eastAsia="Arial Unicode MS"/>
-        </w:rPr>
-        <w:t xml:space="preserve"> file inside the project folder. A workflow file can be invoked from another workflow and by default there is an initial workflow file that will run when executing the package.</w:t>
+        <w:t xml:space="preserve"> - a component of the package, the workflow encapsulates a part of the project logic. The workflow can be of type: sequence, flowchart or state machine. A workflow is saved as an .xaml file inside the project folder. A workflow file can be invoked from another workflow and by default there is an initial workflow file that will run when executing the package.</w:t>
       </w:r>
     </w:p>
     <w:p>
@@ -5995,6 +5892,7 @@
     <w:lsdException w:name="HTML Sample" w:semiHidden="1" w:unhideWhenUsed="1"/>
     <w:lsdException w:name="HTML Typewriter" w:semiHidden="1" w:unhideWhenUsed="1"/>
     <w:lsdException w:name="HTML Variable" w:semiHidden="1" w:unhideWhenUsed="1"/>
+    <w:lsdException w:name="Normal Table" w:semiHidden="1" w:unhideWhenUsed="1"/>
     <w:lsdException w:name="annotation subject" w:semiHidden="1" w:unhideWhenUsed="1"/>
     <w:lsdException w:name="No List" w:semiHidden="1" w:unhideWhenUsed="1"/>
     <w:lsdException w:name="Outline List 1" w:semiHidden="1" w:unhideWhenUsed="1"/>
@@ -6041,8 +5939,10 @@
     <w:lsdException w:name="Table Subtle 2" w:semiHidden="1" w:unhideWhenUsed="1"/>
     <w:lsdException w:name="Table Web 1" w:semiHidden="1" w:unhideWhenUsed="1"/>
     <w:lsdException w:name="Table Web 2" w:semiHidden="1" w:unhideWhenUsed="1"/>
+    <w:lsdException w:name="Table Web 3" w:semiHidden="1" w:unhideWhenUsed="1"/>
     <w:lsdException w:name="Balloon Text" w:semiHidden="1" w:unhideWhenUsed="1"/>
     <w:lsdException w:name="Table Grid" w:uiPriority="39"/>
+    <w:lsdException w:name="Table Theme" w:semiHidden="1" w:unhideWhenUsed="1"/>
     <w:lsdException w:name="Placeholder Text" w:semiHidden="1"/>
     <w:lsdException w:name="No Spacing" w:uiPriority="1" w:qFormat="1"/>
     <w:lsdException w:name="Light Shading" w:uiPriority="60"/>
@@ -6267,6 +6167,10 @@
   <w:style w:type="paragraph" w:default="1" w:styleId="Normal">
     <w:name w:val="Normal"/>
     <w:qFormat/>
+    <w:rsid w:val="005B21B9"/>
+    <w:rPr>
+      <w:sz w:val="26"/>
+    </w:rPr>
   </w:style>
   <w:style w:type="paragraph" w:styleId="Heading1">
     <w:name w:val="heading 1"/>
@@ -6338,6 +6242,7 @@
   <w:style w:type="character" w:default="1" w:styleId="DefaultParagraphFont">
     <w:name w:val="Default Paragraph Font"/>
     <w:uiPriority w:val="1"/>
+    <w:semiHidden/>
     <w:unhideWhenUsed/>
   </w:style>
   <w:style w:type="table" w:default="1" w:styleId="TableNormal">
@@ -6966,7 +6871,7 @@
     <w:charset w:val="00"/>
     <w:family w:val="roman"/>
     <w:pitch w:val="variable"/>
-    <w:sig w:usb0="E0002AFF" w:usb1="C0007843" w:usb2="00000009" w:usb3="00000000" w:csb0="000001FF" w:csb1="00000000"/>
+    <w:sig w:usb0="E0002EFF" w:usb1="C000785B" w:usb2="00000009" w:usb3="00000000" w:csb0="000001FF" w:csb1="00000000"/>
   </w:font>
   <w:font w:name="Courier New">
     <w:panose1 w:val="02070309020205020404"/>
@@ -6987,14 +6892,14 @@
     <w:charset w:val="00"/>
     <w:family w:val="swiss"/>
     <w:pitch w:val="variable"/>
-    <w:sig w:usb0="E0002AFF" w:usb1="4000ACFF" w:usb2="00000001" w:usb3="00000000" w:csb0="000001FF" w:csb1="00000000"/>
+    <w:sig w:usb0="E4002EFF" w:usb1="C000247B" w:usb2="00000009" w:usb3="00000000" w:csb0="000001FF" w:csb1="00000000"/>
   </w:font>
   <w:font w:name="Calibri Light">
     <w:panose1 w:val="020F0302020204030204"/>
     <w:charset w:val="00"/>
     <w:family w:val="swiss"/>
     <w:pitch w:val="variable"/>
-    <w:sig w:usb0="A0002AEF" w:usb1="4000207B" w:usb2="00000000" w:usb3="00000000" w:csb0="000001FF" w:csb1="00000000"/>
+    <w:sig w:usb0="E4002EFF" w:usb1="C000247B" w:usb2="00000009" w:usb3="00000000" w:csb0="000001FF" w:csb1="00000000"/>
   </w:font>
   <w:font w:name="Open Sans Light">
     <w:altName w:val="Segoe UI"/>
@@ -7038,6 +6943,8 @@
   </w:compat>
   <w:rsids>
     <w:rsidRoot w:val="00632067"/>
+    <w:rsid w:val="000B58A3"/>
+    <w:rsid w:val="001D25EF"/>
     <w:rsid w:val="00632067"/>
     <w:rsid w:val="00DF0999"/>
   </w:rsids>

</xml_diff>

<commit_message>
Modified Download Sheets workflow and added a Project Demo video
</commit_message>
<xml_diff>
--- a/Company Shelf DSD.docx
+++ b/Company Shelf DSD.docx
@@ -7,6 +7,7 @@
         <w:rPr>
           <w:rFonts w:eastAsiaTheme="minorHAnsi"/>
           <w:color w:val="4472C4" w:themeColor="accent1"/>
+          <w:sz w:val="26"/>
           <w:lang w:val="en-NG"/>
         </w:rPr>
         <w:id w:val="1988813716"/>
@@ -18,7 +19,6 @@
       <w:sdtEndPr>
         <w:rPr>
           <w:color w:val="auto"/>
-          <w:sz w:val="26"/>
         </w:rPr>
       </w:sdtEndPr>
       <w:sdtContent>
@@ -644,7 +644,21 @@
               <w:b/>
               <w:lang w:val="en-US"/>
             </w:rPr>
-            <w:t xml:space="preserve"> This document also </w:t>
+            <w:t xml:space="preserve"> </w:t>
+          </w:r>
+          <w:r>
+            <w:rPr>
+              <w:bCs/>
+              <w:lang w:val="en-US"/>
+            </w:rPr>
+            <w:t>This document also</w:t>
+          </w:r>
+          <w:r>
+            <w:rPr>
+              <w:b/>
+              <w:lang w:val="en-US"/>
+            </w:rPr>
+            <w:t xml:space="preserve"> </w:t>
           </w:r>
           <w:r>
             <w:rPr>
@@ -1446,7 +1460,23 @@
                 <w:rFonts w:asciiTheme="minorHAnsi" w:eastAsia="Arial Unicode MS" w:hAnsiTheme="minorHAnsi"/>
                 <w:color w:val="000000" w:themeColor="text1"/>
               </w:rPr>
-              <w:t>Storing Gmail credentials in Windows Credential Manager as “Gmail_Login”</w:t>
+              <w:t>Storing Gmail credentials in Windows Credential Manager as “</w:t>
+            </w:r>
+            <w:proofErr w:type="spellStart"/>
+            <w:r>
+              <w:rPr>
+                <w:rFonts w:asciiTheme="minorHAnsi" w:eastAsia="Arial Unicode MS" w:hAnsiTheme="minorHAnsi"/>
+                <w:color w:val="000000" w:themeColor="text1"/>
+              </w:rPr>
+              <w:t>Gmail_Login</w:t>
+            </w:r>
+            <w:proofErr w:type="spellEnd"/>
+            <w:r>
+              <w:rPr>
+                <w:rFonts w:asciiTheme="minorHAnsi" w:eastAsia="Arial Unicode MS" w:hAnsiTheme="minorHAnsi"/>
+                <w:color w:val="000000" w:themeColor="text1"/>
+              </w:rPr>
+              <w:t>”</w:t>
             </w:r>
           </w:p>
         </w:tc>
@@ -2123,7 +2153,23 @@
                 <w:rFonts w:asciiTheme="minorHAnsi" w:eastAsia="Arial Unicode MS" w:hAnsiTheme="minorHAnsi"/>
                 <w:color w:val="000000" w:themeColor="text1"/>
               </w:rPr>
-              <w:t>Gmail credentials in Windows Credential Manager as “Gmail_Login”</w:t>
+              <w:t>Gmail credentials in Windows Credential Manager as “</w:t>
+            </w:r>
+            <w:proofErr w:type="spellStart"/>
+            <w:r>
+              <w:rPr>
+                <w:rFonts w:asciiTheme="minorHAnsi" w:eastAsia="Arial Unicode MS" w:hAnsiTheme="minorHAnsi"/>
+                <w:color w:val="000000" w:themeColor="text1"/>
+              </w:rPr>
+              <w:t>Gmail_Login</w:t>
+            </w:r>
+            <w:proofErr w:type="spellEnd"/>
+            <w:r>
+              <w:rPr>
+                <w:rFonts w:asciiTheme="minorHAnsi" w:eastAsia="Arial Unicode MS" w:hAnsiTheme="minorHAnsi"/>
+                <w:color w:val="000000" w:themeColor="text1"/>
+              </w:rPr>
+              <w:t>”</w:t>
             </w:r>
           </w:p>
         </w:tc>
@@ -2196,14 +2242,7 @@
                 <w:rFonts w:asciiTheme="minorHAnsi" w:eastAsia="Times New Roman" w:hAnsiTheme="minorHAnsi"/>
                 <w:color w:val="000000" w:themeColor="text1"/>
               </w:rPr>
-              <w:t>Birthday Template Sheet</w:t>
-            </w:r>
-            <w:r>
-              <w:rPr>
-                <w:rFonts w:asciiTheme="minorHAnsi" w:eastAsia="Times New Roman" w:hAnsiTheme="minorHAnsi"/>
-                <w:color w:val="000000" w:themeColor="text1"/>
-              </w:rPr>
-              <w:t xml:space="preserve">, </w:t>
+              <w:t xml:space="preserve">Birthday Template Sheet, </w:t>
             </w:r>
             <w:r>
               <w:rPr>
@@ -2273,6 +2312,7 @@
                 <w:color w:val="000000" w:themeColor="text1"/>
               </w:rPr>
             </w:pPr>
+            <w:proofErr w:type="spellStart"/>
             <w:r>
               <w:rPr>
                 <w:rFonts w:asciiTheme="minorHAnsi" w:eastAsia="Arial Unicode MS" w:hAnsiTheme="minorHAnsi"/>
@@ -2280,6 +2320,7 @@
               </w:rPr>
               <w:t>SendEmail</w:t>
             </w:r>
+            <w:proofErr w:type="spellEnd"/>
             <w:r>
               <w:rPr>
                 <w:rFonts w:asciiTheme="minorHAnsi" w:eastAsia="Arial Unicode MS" w:hAnsiTheme="minorHAnsi"/>
@@ -3521,6 +3562,7 @@
           <w:lang w:val=""/>
         </w:rPr>
       </w:pPr>
+      <w:proofErr w:type="spellStart"/>
       <w:r>
         <w:rPr>
           <w:b/>
@@ -3530,7 +3572,19 @@
           <w:u w:val="single"/>
           <w:lang w:val="en-US"/>
         </w:rPr>
-        <w:t>SendEmail_DS:</w:t>
+        <w:t>SendEmail_DS</w:t>
+      </w:r>
+      <w:proofErr w:type="spellEnd"/>
+      <w:r>
+        <w:rPr>
+          <w:b/>
+          <w:bCs/>
+          <w:sz w:val="24"/>
+          <w:szCs w:val="24"/>
+          <w:u w:val="single"/>
+          <w:lang w:val="en-US"/>
+        </w:rPr>
+        <w:t>:</w:t>
       </w:r>
       <w:r>
         <w:rPr>
@@ -4305,6 +4359,7 @@
           <w:lang w:val=""/>
         </w:rPr>
       </w:pPr>
+      <w:proofErr w:type="spellStart"/>
       <w:r>
         <w:rPr>
           <w:b/>
@@ -4317,6 +4372,7 @@
         <w:lastRenderedPageBreak/>
         <w:t>DownloadSheets</w:t>
       </w:r>
+      <w:proofErr w:type="spellEnd"/>
       <w:r>
         <w:rPr>
           <w:b/>
@@ -4597,6 +4653,7 @@
           <w:lang w:val=""/>
         </w:rPr>
       </w:pPr>
+      <w:proofErr w:type="spellStart"/>
       <w:r>
         <w:rPr>
           <w:b/>
@@ -4608,6 +4665,7 @@
         </w:rPr>
         <w:t>SendBirthdayEmailMsg</w:t>
       </w:r>
+      <w:proofErr w:type="spellEnd"/>
       <w:r>
         <w:rPr>
           <w:b/>
@@ -4631,15 +4689,7 @@
           <w:color w:val="000000"/>
           <w:lang w:val=""/>
         </w:rPr>
-        <w:t xml:space="preserve">This workflow </w:t>
-      </w:r>
-      <w:r>
-        <w:rPr>
-          <w:rFonts w:ascii="Calibri Light (Headings)" w:eastAsia="Calibri Light (Headings)" w:hAnsi="Calibri Light (Headings)" w:cs="Calibri Light (Headings)"/>
-          <w:color w:val="000000"/>
-          <w:lang w:val=""/>
-        </w:rPr>
-        <w:t>is scheduled to run daily. It sends emails to customers and employees on their birthdays.</w:t>
+        <w:t>This workflow is scheduled to run daily. It sends emails to customers and employees on their birthdays.</w:t>
       </w:r>
     </w:p>
     <w:p>
@@ -4987,7 +5037,21 @@
         <w:rPr>
           <w:rFonts w:eastAsia="Arial Unicode MS"/>
         </w:rPr>
-        <w:t xml:space="preserve"> - a component of the package, the workflow encapsulates a part of the project logic. The workflow can be of type: sequence, flowchart or state machine. A workflow is saved as an .xaml file inside the project folder. A workflow file can be invoked from another workflow and by default there is an initial workflow file that will run when executing the package.</w:t>
+        <w:t xml:space="preserve"> - a component of the package, the workflow encapsulates a part of the project logic. The workflow can be of type: sequence, flowchart or state machine. A workflow is saved as an .</w:t>
+      </w:r>
+      <w:proofErr w:type="spellStart"/>
+      <w:r>
+        <w:rPr>
+          <w:rFonts w:eastAsia="Arial Unicode MS"/>
+        </w:rPr>
+        <w:t>xaml</w:t>
+      </w:r>
+      <w:proofErr w:type="spellEnd"/>
+      <w:r>
+        <w:rPr>
+          <w:rFonts w:eastAsia="Arial Unicode MS"/>
+        </w:rPr>
+        <w:t xml:space="preserve"> file inside the project folder. A workflow file can be invoked from another workflow and by default there is an initial workflow file that will run when executing the package.</w:t>
       </w:r>
     </w:p>
     <w:p>
@@ -6946,6 +7010,7 @@
     <w:rsid w:val="000B58A3"/>
     <w:rsid w:val="001D25EF"/>
     <w:rsid w:val="00632067"/>
+    <w:rsid w:val="007E0348"/>
     <w:rsid w:val="00DF0999"/>
   </w:rsids>
   <m:mathPr>

</xml_diff>